<commit_message>
Se creo carpeta de entrega para todo lo realizado en la complementaria de investigación
</commit_message>
<xml_diff>
--- a/04-Sesión/RESUMENES CLASE 4.docx
+++ b/04-Sesión/RESUMENES CLASE 4.docx
@@ -187,21 +187,7 @@
         <w:rPr>
           <w:lang w:val="es-MX"/>
         </w:rPr>
-        <w:t xml:space="preserve"> para el desarrollo, lo q </w:t>
-      </w:r>
-      <w:proofErr w:type="gramStart"/>
-      <w:r>
-        <w:rPr>
-          <w:lang w:val="es-MX"/>
-        </w:rPr>
-        <w:t>cual</w:t>
-      </w:r>
-      <w:proofErr w:type="gramEnd"/>
-      <w:r>
-        <w:rPr>
-          <w:lang w:val="es-MX"/>
-        </w:rPr>
-        <w:t xml:space="preserve"> si no hay algo bien planteado, no hay un buen programa, ya que esta es la base, porque este es el boceto para los </w:t>
+        <w:t xml:space="preserve"> para el desarrollo, lo q cual si no hay algo bien planteado, no hay un buen programa, ya que esta es la base, porque este es el boceto para los </w:t>
       </w:r>
       <w:r>
         <w:rPr>
@@ -456,7 +442,7 @@
           <w:highlight w:val="yellow"/>
           <w:lang w:val="es-MX"/>
         </w:rPr>
-        <w:t>¿Cómo afecta el uso de los patrones de diseño MVC y MVP en el rendimiento y la escalabilidad de las aplicaciones web?</w:t>
+        <w:t>Arquitectura Hexagonal</w:t>
       </w:r>
     </w:p>
     <w:p>
@@ -468,177 +454,21 @@
           <w:lang w:val="es-MX"/>
         </w:rPr>
       </w:pPr>
-    </w:p>
-    <w:p>
-      <w:pPr>
-        <w:tabs>
-          <w:tab w:val="right" w:pos="8838"/>
-        </w:tabs>
-        <w:rPr>
-          <w:lang w:val="es-MX"/>
-        </w:rPr>
-      </w:pPr>
-    </w:p>
-    <w:p>
-      <w:pPr>
-        <w:tabs>
-          <w:tab w:val="right" w:pos="8838"/>
-        </w:tabs>
-        <w:rPr>
-          <w:lang w:val="es-MX"/>
-        </w:rPr>
-      </w:pPr>
-    </w:p>
-    <w:p>
-      <w:pPr>
-        <w:tabs>
-          <w:tab w:val="right" w:pos="8838"/>
-        </w:tabs>
-        <w:rPr>
-          <w:lang w:val="es-MX"/>
-        </w:rPr>
-      </w:pPr>
-      <w:r>
-        <w:rPr>
-          <w:highlight w:val="yellow"/>
-          <w:lang w:val="es-MX"/>
-        </w:rPr>
-        <w:t>Arquitectura Hexagonal</w:t>
-      </w:r>
-    </w:p>
-    <w:p>
-      <w:pPr>
-        <w:tabs>
-          <w:tab w:val="right" w:pos="8838"/>
-        </w:tabs>
-        <w:rPr>
-          <w:lang w:val="es-MX"/>
-        </w:rPr>
-      </w:pPr>
       <w:r>
         <w:rPr>
           <w:lang w:val="es-MX"/>
         </w:rPr>
         <w:t>Arquitectura de puertos, separa responsabilidades, facilita el desarrollo, mantenimiento, dividir el proyecto en una capa central, esta se comunica a través de puertos y adaptadores</w:t>
       </w:r>
-    </w:p>
-    <w:p>
-      <w:pPr>
-        <w:tabs>
-          <w:tab w:val="right" w:pos="8838"/>
-        </w:tabs>
-        <w:rPr>
-          <w:lang w:val="es-MX"/>
-        </w:rPr>
-      </w:pPr>
-    </w:p>
-    <w:p>
-      <w:pPr>
-        <w:tabs>
-          <w:tab w:val="right" w:pos="8838"/>
-        </w:tabs>
-        <w:rPr>
-          <w:lang w:val="es-MX"/>
-        </w:rPr>
-      </w:pPr>
-      <w:r>
-        <w:rPr>
-          <w:lang w:val="es-MX"/>
-        </w:rPr>
-        <w:t>¿Cómo ayuda la arquitectura Hexagonal a mejorar el mantenimiento de software?</w:t>
-      </w:r>
-    </w:p>
-    <w:p>
-      <w:pPr>
-        <w:tabs>
-          <w:tab w:val="right" w:pos="8838"/>
-        </w:tabs>
-        <w:rPr>
-          <w:lang w:val="es-MX"/>
-        </w:rPr>
-      </w:pPr>
-      <w:r>
-        <w:rPr>
-          <w:lang w:val="es-MX"/>
-        </w:rPr>
-        <w:t>Ayuda mediante la separación de responsabilidades.</w:t>
-      </w:r>
-    </w:p>
-    <w:p>
-      <w:pPr>
-        <w:tabs>
-          <w:tab w:val="right" w:pos="8838"/>
-        </w:tabs>
-        <w:rPr>
-          <w:lang w:val="es-MX"/>
-        </w:rPr>
-      </w:pPr>
-      <w:proofErr w:type="spellStart"/>
-      <w:r>
-        <w:rPr>
-          <w:lang w:val="es-MX"/>
-        </w:rPr>
-        <w:t>Cual</w:t>
-      </w:r>
-      <w:proofErr w:type="spellEnd"/>
-      <w:r>
-        <w:rPr>
-          <w:lang w:val="es-MX"/>
-        </w:rPr>
-        <w:t xml:space="preserve"> es el propósito principal de la arquitectura hexagonal en el desarrollo de software</w:t>
-      </w:r>
-    </w:p>
-    <w:p>
-      <w:pPr>
-        <w:tabs>
-          <w:tab w:val="right" w:pos="8838"/>
-        </w:tabs>
-        <w:rPr>
-          <w:lang w:val="es-MX"/>
-        </w:rPr>
-      </w:pPr>
-      <w:r>
-        <w:rPr>
-          <w:lang w:val="es-MX"/>
-        </w:rPr>
-        <w:t>Separa la lógica de negocio de las dependencias externar para un mejor mantenimiento, desarrollo y pruebas del software.</w:t>
-      </w:r>
-    </w:p>
-    <w:p>
-      <w:pPr>
-        <w:tabs>
-          <w:tab w:val="right" w:pos="8838"/>
-        </w:tabs>
-        <w:rPr>
-          <w:lang w:val="es-MX"/>
-        </w:rPr>
-      </w:pPr>
-    </w:p>
-    <w:p>
-      <w:pPr>
-        <w:tabs>
-          <w:tab w:val="right" w:pos="8838"/>
-        </w:tabs>
-        <w:rPr>
-          <w:lang w:val="es-MX"/>
-        </w:rPr>
-      </w:pPr>
-      <w:r>
-        <w:rPr>
-          <w:lang w:val="es-MX"/>
-        </w:rPr>
-        <w:t>Diferencia entre la arquitectura hexagonal y en capas</w:t>
-      </w:r>
-    </w:p>
-    <w:p>
-      <w:pPr>
-        <w:tabs>
-          <w:tab w:val="right" w:pos="8838"/>
-        </w:tabs>
-        <w:rPr>
-          <w:lang w:val="es-MX"/>
-        </w:rPr>
-      </w:pPr>
+      <w:r>
+        <w:rPr>
+          <w:lang w:val="es-MX"/>
+        </w:rPr>
+        <w:t xml:space="preserve">. </w:t>
+      </w:r>
+      <w:r>
+        <w:t>Esto mejora la mantenibilidad y facilita las pruebas, aunque puede ser más compleja de implementar en aplicaciones simples.</w:t>
+      </w:r>
     </w:p>
     <w:p>
       <w:pPr>
@@ -743,10 +573,242 @@
       </w:pPr>
       <w:r>
         <w:rPr>
+          <w:highlight w:val="yellow"/>
+          <w:lang w:val="es-MX"/>
+        </w:rPr>
+        <w:t>Una arquitectura para una Herramienta de patrones de Diseño</w:t>
+      </w:r>
+    </w:p>
+    <w:p>
+      <w:pPr>
+        <w:tabs>
+          <w:tab w:val="right" w:pos="8838"/>
+        </w:tabs>
+        <w:rPr>
+          <w:lang w:val="es-MX"/>
+        </w:rPr>
+      </w:pPr>
+      <w:r>
+        <w:rPr>
+          <w:lang w:val="es-MX"/>
+        </w:rPr>
+        <w:t xml:space="preserve">La arquitectura q esta escrita, describe una arquitectura para integra una arquitectura orientada a objetos, esta aumenta la reutilización de código, </w:t>
+      </w:r>
+      <w:r>
+        <w:rPr>
+          <w:lang w:val="es-MX"/>
+        </w:rPr>
+        <w:t xml:space="preserve">permite al usuario vistas </w:t>
+      </w:r>
+      <w:r>
+        <w:rPr>
+          <w:lang w:val="es-MX"/>
+        </w:rPr>
+        <w:t>gráficas</w:t>
+      </w:r>
+      <w:r>
+        <w:rPr>
+          <w:lang w:val="es-MX"/>
+        </w:rPr>
+        <w:t xml:space="preserve">, permite manipular patrones de modelado básico, optimiza la eficiencia y reutilización de software, usa 3 patrones, composite, permite estructurar elementos en jerarquías </w:t>
+      </w:r>
+      <w:r>
+        <w:rPr>
+          <w:lang w:val="es-MX"/>
+        </w:rPr>
+        <w:t>más</w:t>
+      </w:r>
+      <w:r>
+        <w:rPr>
+          <w:lang w:val="es-MX"/>
+        </w:rPr>
+        <w:t xml:space="preserve"> </w:t>
+      </w:r>
+      <w:r>
+        <w:rPr>
+          <w:lang w:val="es-MX"/>
+        </w:rPr>
+        <w:t>flexibles</w:t>
+      </w:r>
+      <w:r>
+        <w:rPr>
+          <w:lang w:val="es-MX"/>
+        </w:rPr>
+        <w:t xml:space="preserve">, </w:t>
+      </w:r>
+      <w:proofErr w:type="spellStart"/>
+      <w:r>
+        <w:rPr>
+          <w:lang w:val="es-MX"/>
+        </w:rPr>
+        <w:t>comad</w:t>
+      </w:r>
+      <w:proofErr w:type="spellEnd"/>
+      <w:r>
+        <w:rPr>
+          <w:lang w:val="es-MX"/>
+        </w:rPr>
+        <w:t xml:space="preserve">, facilita la ejecución, </w:t>
+      </w:r>
+      <w:r>
+        <w:rPr>
+          <w:lang w:val="es-MX"/>
+        </w:rPr>
+        <w:t>observar</w:t>
+      </w:r>
+      <w:r>
+        <w:rPr>
+          <w:lang w:val="es-MX"/>
+        </w:rPr>
+        <w:t xml:space="preserve">, sincroniza diferentes componentes, facilita las interfaces </w:t>
+      </w:r>
+      <w:r>
+        <w:rPr>
+          <w:lang w:val="es-MX"/>
+        </w:rPr>
+        <w:t>gráficas</w:t>
+      </w:r>
+      <w:r>
+        <w:rPr>
+          <w:lang w:val="es-MX"/>
+        </w:rPr>
+        <w:t xml:space="preserve">, lo q ve y hace q funciones, es un </w:t>
+      </w:r>
+      <w:r>
+        <w:rPr>
+          <w:lang w:val="es-MX"/>
+        </w:rPr>
+        <w:t>gran</w:t>
+      </w:r>
+      <w:r>
+        <w:rPr>
+          <w:lang w:val="es-MX"/>
+        </w:rPr>
+        <w:t xml:space="preserve"> ejemplo de </w:t>
+      </w:r>
+      <w:r>
+        <w:rPr>
+          <w:lang w:val="es-MX"/>
+        </w:rPr>
+        <w:t>cómo</w:t>
+      </w:r>
+      <w:r>
+        <w:rPr>
+          <w:lang w:val="es-MX"/>
+        </w:rPr>
+        <w:t xml:space="preserve"> estos puede mejorar la eficiencia y reutilización, esto se vuelve </w:t>
+      </w:r>
+      <w:r>
+        <w:rPr>
+          <w:lang w:val="es-MX"/>
+        </w:rPr>
+        <w:t>más</w:t>
+      </w:r>
+      <w:r>
+        <w:rPr>
+          <w:lang w:val="es-MX"/>
+        </w:rPr>
+        <w:t xml:space="preserve"> efectivo</w:t>
+      </w:r>
+    </w:p>
+    <w:p>
+      <w:pPr>
+        <w:tabs>
+          <w:tab w:val="right" w:pos="8838"/>
+        </w:tabs>
+        <w:rPr>
+          <w:lang w:val="es-MX"/>
+        </w:rPr>
+      </w:pPr>
+    </w:p>
+    <w:p>
+      <w:pPr>
+        <w:tabs>
+          <w:tab w:val="right" w:pos="8838"/>
+        </w:tabs>
+        <w:rPr>
+          <w:lang w:val="es-MX"/>
+        </w:rPr>
+      </w:pPr>
+      <w:r>
+        <w:rPr>
+          <w:highlight w:val="yellow"/>
+          <w:lang w:val="es-MX"/>
+        </w:rPr>
+        <w:t>Mapeo de arquitecturas de software</w:t>
+      </w:r>
+    </w:p>
+    <w:p>
+      <w:pPr>
+        <w:tabs>
+          <w:tab w:val="right" w:pos="8838"/>
+        </w:tabs>
+        <w:rPr>
+          <w:lang w:val="es-MX"/>
+        </w:rPr>
+      </w:pPr>
+      <w:r>
+        <w:rPr>
+          <w:lang w:val="es-MX"/>
+        </w:rPr>
+        <w:t>Se refiere a un proceso de análisis y de identificar como esta estructurado internamente un proyecto, servicios, base de datos, documentos, hay situaciones donde la documentación no esta actualizada, problemas, cuando esta mal gestionado y proponen soluciones para el desarrollo de sistemas, si la info</w:t>
+      </w:r>
+      <w:r>
+        <w:rPr>
+          <w:lang w:val="es-MX"/>
+        </w:rPr>
+        <w:t>rmación</w:t>
+      </w:r>
+      <w:r>
+        <w:rPr>
+          <w:lang w:val="es-MX"/>
+        </w:rPr>
+        <w:t xml:space="preserve"> recuperada no </w:t>
+      </w:r>
+      <w:r>
+        <w:rPr>
+          <w:lang w:val="es-MX"/>
+        </w:rPr>
+        <w:t>está</w:t>
+      </w:r>
+      <w:r>
+        <w:rPr>
+          <w:lang w:val="es-MX"/>
+        </w:rPr>
+        <w:t xml:space="preserve"> bien documentada hay problemas</w:t>
+      </w:r>
+      <w:r>
+        <w:rPr>
+          <w:lang w:val="es-MX"/>
+        </w:rPr>
+        <w:t>.</w:t>
+      </w:r>
+    </w:p>
+    <w:p>
+      <w:pPr>
+        <w:tabs>
+          <w:tab w:val="right" w:pos="8838"/>
+        </w:tabs>
+        <w:rPr>
+          <w:lang w:val="es-MX"/>
+        </w:rPr>
+      </w:pPr>
+    </w:p>
+    <w:p>
+      <w:pPr>
+        <w:tabs>
+          <w:tab w:val="right" w:pos="8838"/>
+        </w:tabs>
+        <w:rPr>
+          <w:lang w:val="es-MX"/>
+        </w:rPr>
+      </w:pPr>
+      <w:r>
+        <w:rPr>
           <w:lang w:val="es-MX"/>
         </w:rPr>
         <w:lastRenderedPageBreak/>
-        <w:t>Q es eso, es un estándar para proyectos internacionales, protección de datos, entonces ya hay un modelo establecido</w:t>
+        <w:t>Arquitectura de Microservicios para Desarrollo Web</w:t>
       </w:r>
     </w:p>
     <w:p>
@@ -758,6 +820,9 @@
           <w:lang w:val="es-MX"/>
         </w:rPr>
       </w:pPr>
+      <w:r>
+        <w:t>El estudio analiza los desafíos de la arquitectura monolítica en la CGTIC de la Asamblea Nacional del Ecuador, como el mantenimiento y la escalabilidad. Propone adoptar microservicios, un enfoque modular y escalable, para mejorar el desarrollo de aplicaciones web</w:t>
+      </w:r>
     </w:p>
     <w:p>
       <w:pPr>
@@ -768,13 +833,6 @@
           <w:lang w:val="es-MX"/>
         </w:rPr>
       </w:pPr>
-      <w:r>
-        <w:rPr>
-          <w:highlight w:val="yellow"/>
-          <w:lang w:val="es-MX"/>
-        </w:rPr>
-        <w:t>Una arquitectura para una Herramienta de patrones de Diseño</w:t>
-      </w:r>
     </w:p>
     <w:p>
       <w:pPr>
@@ -787,27 +845,841 @@
       </w:pPr>
       <w:r>
         <w:rPr>
-          <w:lang w:val="es-MX"/>
-        </w:rPr>
-        <w:t xml:space="preserve">La arquitectura q esta escrita, describe una arquitectura para integra una arquitectura orientada a objetos, esta aumenta la reutilización de código, </w:t>
-      </w:r>
-      <w:r>
-        <w:rPr>
-          <w:lang w:val="es-MX"/>
-        </w:rPr>
-        <w:t xml:space="preserve">permite al usuario vistas </w:t>
-      </w:r>
-      <w:r>
-        <w:rPr>
-          <w:lang w:val="es-MX"/>
-        </w:rPr>
-        <w:t>gráficas</w:t>
-      </w:r>
-      <w:r>
-        <w:rPr>
-          <w:lang w:val="es-MX"/>
-        </w:rPr>
-        <w:t xml:space="preserve">, permite manipular patrones de modelado básico, optimiza la eficiencia y reutilización de software, usa 3 patrones, composite, permite estructurar elementos en jerarquías </w:t>
+          <w:highlight w:val="yellow"/>
+          <w:lang w:val="es-MX"/>
+        </w:rPr>
+        <w:t>Patrones de Usabilidad en la Arquitectura de Software</w:t>
+      </w:r>
+    </w:p>
+    <w:p>
+      <w:pPr>
+        <w:tabs>
+          <w:tab w:val="right" w:pos="8838"/>
+        </w:tabs>
+        <w:rPr>
+          <w:lang w:val="es-MX"/>
+        </w:rPr>
+      </w:pPr>
+      <w:r>
+        <w:rPr>
+          <w:lang w:val="es-MX"/>
+        </w:rPr>
+        <w:t xml:space="preserve">Nos habla como el proyecto status nos mejora </w:t>
+      </w:r>
+      <w:r>
+        <w:rPr>
+          <w:lang w:val="es-MX"/>
+        </w:rPr>
+        <w:t>nuestro proyecto</w:t>
+      </w:r>
+      <w:r>
+        <w:rPr>
+          <w:lang w:val="es-MX"/>
+        </w:rPr>
+        <w:t xml:space="preserve"> desde el inicio, nos propone incluir opciones </w:t>
+      </w:r>
+      <w:r>
+        <w:rPr>
+          <w:lang w:val="es-MX"/>
+        </w:rPr>
+        <w:t>útiles</w:t>
+      </w:r>
+      <w:r>
+        <w:rPr>
+          <w:lang w:val="es-MX"/>
+        </w:rPr>
+        <w:t xml:space="preserve"> como </w:t>
+      </w:r>
+      <w:r>
+        <w:rPr>
+          <w:lang w:val="es-MX"/>
+        </w:rPr>
+        <w:t>deshacer</w:t>
+      </w:r>
+      <w:r>
+        <w:rPr>
+          <w:lang w:val="es-MX"/>
+        </w:rPr>
+        <w:t xml:space="preserve"> y cancelar, esta hace q sea fácil de usar, la usabilidad, nos hace ajustes, </w:t>
+      </w:r>
+    </w:p>
+    <w:p>
+      <w:pPr>
+        <w:tabs>
+          <w:tab w:val="right" w:pos="8838"/>
+        </w:tabs>
+        <w:rPr>
+          <w:lang w:val="es-MX"/>
+        </w:rPr>
+      </w:pPr>
+    </w:p>
+    <w:p>
+      <w:pPr>
+        <w:tabs>
+          <w:tab w:val="right" w:pos="8838"/>
+        </w:tabs>
+        <w:rPr>
+          <w:lang w:val="es-MX"/>
+        </w:rPr>
+      </w:pPr>
+      <w:r>
+        <w:rPr>
+          <w:highlight w:val="yellow"/>
+          <w:lang w:val="es-MX"/>
+        </w:rPr>
+        <w:t>Arquitectura de software para entornos móviles</w:t>
+      </w:r>
+    </w:p>
+    <w:p>
+      <w:pPr>
+        <w:tabs>
+          <w:tab w:val="right" w:pos="8838"/>
+        </w:tabs>
+        <w:rPr>
+          <w:lang w:val="es-MX"/>
+        </w:rPr>
+      </w:pPr>
+      <w:r>
+        <w:rPr>
+          <w:lang w:val="es-MX"/>
+        </w:rPr>
+        <w:t>Se define una arquitectura móvil, porque de esta forma permite ayudar a estandarizar metodologías, esto ha tenido un impacto significativo, para crear aplicaciones de mayor tamaño</w:t>
+      </w:r>
+    </w:p>
+    <w:p>
+      <w:pPr>
+        <w:tabs>
+          <w:tab w:val="right" w:pos="8838"/>
+        </w:tabs>
+        <w:rPr>
+          <w:lang w:val="es-MX"/>
+        </w:rPr>
+      </w:pPr>
+    </w:p>
+    <w:p>
+      <w:pPr>
+        <w:tabs>
+          <w:tab w:val="left" w:pos="2355"/>
+        </w:tabs>
+        <w:rPr>
+          <w:lang w:val="es-MX"/>
+        </w:rPr>
+      </w:pPr>
+      <w:r>
+        <w:rPr>
+          <w:lang w:val="es-MX"/>
+        </w:rPr>
+        <w:tab/>
+      </w:r>
+    </w:p>
+    <w:p>
+      <w:pPr>
+        <w:tabs>
+          <w:tab w:val="right" w:pos="8838"/>
+        </w:tabs>
+        <w:rPr>
+          <w:lang w:val="es-MX"/>
+        </w:rPr>
+      </w:pPr>
+      <w:r>
+        <w:rPr>
+          <w:highlight w:val="yellow"/>
+          <w:lang w:val="es-MX"/>
+        </w:rPr>
+        <w:t xml:space="preserve">Marco de trabajo para Seleccionar un </w:t>
+      </w:r>
+      <w:r>
+        <w:rPr>
+          <w:highlight w:val="yellow"/>
+          <w:lang w:val="es-MX"/>
+        </w:rPr>
+        <w:t>Patrón</w:t>
+      </w:r>
+      <w:r>
+        <w:rPr>
+          <w:highlight w:val="yellow"/>
+          <w:lang w:val="es-MX"/>
+        </w:rPr>
+        <w:t xml:space="preserve"> Arquitectónico en el desarrollo</w:t>
+      </w:r>
+      <w:r>
+        <w:rPr>
+          <w:highlight w:val="yellow"/>
+          <w:lang w:val="es-MX"/>
+        </w:rPr>
+        <w:t xml:space="preserve"> de Software</w:t>
+      </w:r>
+    </w:p>
+    <w:p>
+      <w:pPr>
+        <w:tabs>
+          <w:tab w:val="right" w:pos="8838"/>
+        </w:tabs>
+      </w:pPr>
+      <w:r>
+        <w:t>El artículo destaca la importancia de la arquitectura de software en proyectos tecnológicos, proponiendo un marco para seleccionar patrones como MVC, MVP y Microservicios según las necesidades del software.</w:t>
+      </w:r>
+    </w:p>
+    <w:p>
+      <w:pPr>
+        <w:tabs>
+          <w:tab w:val="right" w:pos="8838"/>
+        </w:tabs>
+        <w:rPr>
+          <w:lang w:val="es-MX"/>
+        </w:rPr>
+      </w:pPr>
+    </w:p>
+    <w:p>
+      <w:pPr>
+        <w:tabs>
+          <w:tab w:val="right" w:pos="8838"/>
+        </w:tabs>
+        <w:rPr>
+          <w:lang w:val="es-MX"/>
+        </w:rPr>
+      </w:pPr>
+      <w:r>
+        <w:rPr>
+          <w:highlight w:val="yellow"/>
+          <w:lang w:val="es-MX"/>
+        </w:rPr>
+        <w:t xml:space="preserve">Desarrollo de aplicaciones web utilizando el </w:t>
+      </w:r>
+      <w:r>
+        <w:rPr>
+          <w:highlight w:val="yellow"/>
+          <w:lang w:val="es-MX"/>
+        </w:rPr>
+        <w:t>patrón</w:t>
+      </w:r>
+      <w:r>
+        <w:rPr>
+          <w:highlight w:val="yellow"/>
+          <w:lang w:val="es-MX"/>
+        </w:rPr>
+        <w:t xml:space="preserve"> de diseño MVC</w:t>
+      </w:r>
+    </w:p>
+    <w:p>
+      <w:pPr>
+        <w:tabs>
+          <w:tab w:val="right" w:pos="8838"/>
+        </w:tabs>
+        <w:rPr>
+          <w:lang w:val="es-MX"/>
+        </w:rPr>
+      </w:pPr>
+      <w:r>
+        <w:rPr>
+          <w:lang w:val="es-MX"/>
+        </w:rPr>
+        <w:t>Es útil para sistemas de software interactivos, pero su implementación en web es complicada ya que particiona las aplicaciones durante su diseño.</w:t>
+      </w:r>
+    </w:p>
+    <w:p>
+      <w:pPr>
+        <w:tabs>
+          <w:tab w:val="right" w:pos="8838"/>
+        </w:tabs>
+        <w:rPr>
+          <w:lang w:val="es-MX"/>
+        </w:rPr>
+      </w:pPr>
+    </w:p>
+    <w:p>
+      <w:pPr>
+        <w:tabs>
+          <w:tab w:val="right" w:pos="8838"/>
+        </w:tabs>
+        <w:rPr>
+          <w:lang w:val="es-MX"/>
+        </w:rPr>
+      </w:pPr>
+      <w:r>
+        <w:rPr>
+          <w:highlight w:val="yellow"/>
+          <w:lang w:val="es-MX"/>
+        </w:rPr>
+        <w:t>Análisis comparativo de patrones de Diseño de Software</w:t>
+      </w:r>
+    </w:p>
+    <w:p>
+      <w:pPr>
+        <w:tabs>
+          <w:tab w:val="right" w:pos="8838"/>
+        </w:tabs>
+        <w:rPr>
+          <w:lang w:val="es-MX"/>
+        </w:rPr>
+      </w:pPr>
+      <w:r>
+        <w:rPr>
+          <w:lang w:val="es-MX"/>
+        </w:rPr>
+        <w:t xml:space="preserve">Aborda la importancia de los patrones de diseño como soluciones estandarizadas a problemas comunes en el desarrollo, destaca su capacidad para evitar duplicaciones de código, y facilitar la reutilización. Se analizan 5 patrones clave: </w:t>
+      </w:r>
+      <w:proofErr w:type="spellStart"/>
+      <w:r>
+        <w:rPr>
+          <w:lang w:val="es-MX"/>
+        </w:rPr>
+        <w:t>Templated</w:t>
+      </w:r>
+      <w:proofErr w:type="spellEnd"/>
+      <w:r>
+        <w:rPr>
+          <w:lang w:val="es-MX"/>
+        </w:rPr>
+        <w:t xml:space="preserve"> </w:t>
+      </w:r>
+      <w:proofErr w:type="spellStart"/>
+      <w:r>
+        <w:rPr>
+          <w:lang w:val="es-MX"/>
+        </w:rPr>
+        <w:t>Method</w:t>
+      </w:r>
+      <w:proofErr w:type="spellEnd"/>
+      <w:r>
+        <w:rPr>
+          <w:lang w:val="es-MX"/>
+        </w:rPr>
+        <w:t xml:space="preserve">, MVC, MVP, </w:t>
+      </w:r>
+      <w:proofErr w:type="spellStart"/>
+      <w:r>
+        <w:rPr>
+          <w:lang w:val="es-MX"/>
+        </w:rPr>
+        <w:t>model</w:t>
+      </w:r>
+      <w:proofErr w:type="spellEnd"/>
+      <w:r>
+        <w:rPr>
+          <w:lang w:val="es-MX"/>
+        </w:rPr>
+        <w:t xml:space="preserve"> </w:t>
+      </w:r>
+      <w:proofErr w:type="spellStart"/>
+      <w:r>
+        <w:rPr>
+          <w:lang w:val="es-MX"/>
+        </w:rPr>
+        <w:t>front</w:t>
+      </w:r>
+      <w:proofErr w:type="spellEnd"/>
+      <w:r>
+        <w:rPr>
+          <w:lang w:val="es-MX"/>
+        </w:rPr>
+        <w:t xml:space="preserve"> </w:t>
+      </w:r>
+      <w:proofErr w:type="spellStart"/>
+      <w:r>
+        <w:rPr>
+          <w:lang w:val="es-MX"/>
+        </w:rPr>
+        <w:t>controller</w:t>
+      </w:r>
+      <w:proofErr w:type="spellEnd"/>
+      <w:r>
+        <w:rPr>
+          <w:lang w:val="es-MX"/>
+        </w:rPr>
+        <w:t xml:space="preserve"> y MVVM, evaluando sus componentes, ventajas y desventajas, este habla de </w:t>
+      </w:r>
+      <w:r>
+        <w:rPr>
+          <w:lang w:val="es-MX"/>
+        </w:rPr>
+        <w:t>cómo</w:t>
+      </w:r>
+      <w:r>
+        <w:rPr>
+          <w:lang w:val="es-MX"/>
+        </w:rPr>
+        <w:t xml:space="preserve"> no hay un </w:t>
+      </w:r>
+      <w:r>
+        <w:rPr>
+          <w:lang w:val="es-MX"/>
+        </w:rPr>
+        <w:t>patrón</w:t>
+      </w:r>
+      <w:r>
+        <w:rPr>
+          <w:lang w:val="es-MX"/>
+        </w:rPr>
+        <w:t xml:space="preserve"> </w:t>
+      </w:r>
+      <w:r>
+        <w:rPr>
+          <w:lang w:val="es-MX"/>
+        </w:rPr>
+        <w:t>superior,</w:t>
+      </w:r>
+      <w:r>
+        <w:rPr>
+          <w:lang w:val="es-MX"/>
+        </w:rPr>
+        <w:t xml:space="preserve"> dado a q cada uno cumple un rol especifico, son importantes para la organización, mantenimiento y calidad</w:t>
+      </w:r>
+      <w:r>
+        <w:rPr>
+          <w:lang w:val="es-MX"/>
+        </w:rPr>
+        <w:t>.</w:t>
+      </w:r>
+    </w:p>
+    <w:p>
+      <w:pPr>
+        <w:rPr>
+          <w:lang w:val="es-MX"/>
+        </w:rPr>
+      </w:pPr>
+    </w:p>
+    <w:p>
+      <w:pPr>
+        <w:tabs>
+          <w:tab w:val="left" w:pos="1200"/>
+        </w:tabs>
+        <w:rPr>
+          <w:lang w:val="es-MX"/>
+        </w:rPr>
+      </w:pPr>
+      <w:r>
+        <w:rPr>
+          <w:lang w:val="es-MX"/>
+        </w:rPr>
+        <w:t xml:space="preserve">Marco de Trabajo para Seleccionar un </w:t>
+      </w:r>
+      <w:r>
+        <w:rPr>
+          <w:lang w:val="es-MX"/>
+        </w:rPr>
+        <w:t>Patrón</w:t>
+      </w:r>
+      <w:r>
+        <w:rPr>
+          <w:lang w:val="es-MX"/>
+        </w:rPr>
+        <w:t xml:space="preserve"> Arquitectónico en el desarrollo de Software</w:t>
+      </w:r>
+    </w:p>
+    <w:p>
+      <w:pPr>
+        <w:tabs>
+          <w:tab w:val="left" w:pos="1200"/>
+        </w:tabs>
+        <w:rPr>
+          <w:lang w:val="es-MX"/>
+        </w:rPr>
+      </w:pPr>
+      <w:r>
+        <w:lastRenderedPageBreak/>
+        <w:t xml:space="preserve">El artículo aborda los desafíos de seguridad en arquitecturas de microservicios, proponiendo el patrón </w:t>
+      </w:r>
+      <w:proofErr w:type="spellStart"/>
+      <w:r>
+        <w:t>Microservice</w:t>
+      </w:r>
+      <w:proofErr w:type="spellEnd"/>
+      <w:r>
+        <w:t xml:space="preserve"> Security </w:t>
+      </w:r>
+      <w:proofErr w:type="spellStart"/>
+      <w:r>
+        <w:t>Pattern</w:t>
+      </w:r>
+      <w:proofErr w:type="spellEnd"/>
+      <w:r>
+        <w:t xml:space="preserve"> API Gateway (MSPAG) que usa JWT y H256 para centralizar la autenticación y proteger </w:t>
+      </w:r>
+      <w:proofErr w:type="spellStart"/>
+      <w:r>
+        <w:t>endpoints</w:t>
+      </w:r>
+      <w:proofErr w:type="spellEnd"/>
+      <w:r>
+        <w:t>.</w:t>
+      </w:r>
+    </w:p>
+    <w:p>
+      <w:pPr>
+        <w:tabs>
+          <w:tab w:val="left" w:pos="1200"/>
+        </w:tabs>
+        <w:rPr>
+          <w:lang w:val="es-MX"/>
+        </w:rPr>
+      </w:pPr>
+    </w:p>
+    <w:p>
+      <w:pPr>
+        <w:tabs>
+          <w:tab w:val="left" w:pos="1200"/>
+        </w:tabs>
+        <w:rPr>
+          <w:lang w:val="es-MX"/>
+        </w:rPr>
+      </w:pPr>
+      <w:r>
+        <w:rPr>
+          <w:lang w:val="es-MX"/>
+        </w:rPr>
+        <w:t>Análisis comparativo de Patrones de Diseño de Software</w:t>
+      </w:r>
+    </w:p>
+    <w:p>
+      <w:pPr>
+        <w:tabs>
+          <w:tab w:val="left" w:pos="1200"/>
+        </w:tabs>
+        <w:rPr>
+          <w:lang w:val="es-MX"/>
+        </w:rPr>
+      </w:pPr>
+      <w:r>
+        <w:t xml:space="preserve">Los patrones de diseño son fundamentales para crear software robusto y escalable. Cada uno ofrece soluciones específicas según el contexto y los requisitos del proyecto. Se comparan patrones como </w:t>
+      </w:r>
+      <w:proofErr w:type="spellStart"/>
+      <w:r>
+        <w:t>Template</w:t>
+      </w:r>
+      <w:proofErr w:type="spellEnd"/>
+      <w:r>
+        <w:t xml:space="preserve"> </w:t>
+      </w:r>
+      <w:proofErr w:type="spellStart"/>
+      <w:r>
+        <w:t>Method</w:t>
+      </w:r>
+      <w:proofErr w:type="spellEnd"/>
+      <w:r>
+        <w:t xml:space="preserve">, MVC, MVP, Front </w:t>
+      </w:r>
+      <w:proofErr w:type="spellStart"/>
+      <w:r>
+        <w:t>Controller</w:t>
+      </w:r>
+      <w:proofErr w:type="spellEnd"/>
+      <w:r>
+        <w:t xml:space="preserve"> y MVVM, considerando factores como lenguaje, complejidad y seguridad.</w:t>
+      </w:r>
+    </w:p>
+    <w:p>
+      <w:pPr>
+        <w:tabs>
+          <w:tab w:val="left" w:pos="1200"/>
+        </w:tabs>
+        <w:rPr>
+          <w:lang w:val="es-MX"/>
+        </w:rPr>
+      </w:pPr>
+    </w:p>
+    <w:p>
+      <w:pPr>
+        <w:tabs>
+          <w:tab w:val="left" w:pos="1200"/>
+        </w:tabs>
+        <w:rPr>
+          <w:lang w:val="es-MX"/>
+        </w:rPr>
+      </w:pPr>
+      <w:r>
+        <w:rPr>
+          <w:highlight w:val="yellow"/>
+          <w:lang w:val="es-MX"/>
+        </w:rPr>
+        <w:t xml:space="preserve">Buenas </w:t>
+      </w:r>
+      <w:r>
+        <w:rPr>
+          <w:highlight w:val="yellow"/>
+          <w:lang w:val="es-MX"/>
+        </w:rPr>
+        <w:t>prácticas</w:t>
+      </w:r>
+      <w:r>
+        <w:rPr>
+          <w:highlight w:val="yellow"/>
+          <w:lang w:val="es-MX"/>
+        </w:rPr>
+        <w:t xml:space="preserve"> en la construcción del software</w:t>
+      </w:r>
+    </w:p>
+    <w:p>
+      <w:pPr>
+        <w:tabs>
+          <w:tab w:val="left" w:pos="1200"/>
+        </w:tabs>
+        <w:rPr>
+          <w:lang w:val="es-MX"/>
+        </w:rPr>
+      </w:pPr>
+      <w:r>
+        <w:rPr>
+          <w:lang w:val="es-MX"/>
+        </w:rPr>
+        <w:t xml:space="preserve">Explora arquitecturas y metodologías de desarrollo utilizadas para crear soluciones eficientes flexibles en el sistema. Detalla la arquitectura de solución, que guía el diseño de estructuras integradas. </w:t>
+      </w:r>
+    </w:p>
+    <w:p>
+      <w:pPr>
+        <w:tabs>
+          <w:tab w:val="left" w:pos="1200"/>
+        </w:tabs>
+        <w:rPr>
+          <w:lang w:val="es-MX"/>
+        </w:rPr>
+      </w:pPr>
+    </w:p>
+    <w:p>
+      <w:pPr>
+        <w:tabs>
+          <w:tab w:val="left" w:pos="1200"/>
+        </w:tabs>
+        <w:rPr>
+          <w:lang w:val="es-MX"/>
+        </w:rPr>
+      </w:pPr>
+      <w:r>
+        <w:rPr>
+          <w:highlight w:val="yellow"/>
+          <w:lang w:val="es-MX"/>
+        </w:rPr>
+        <w:t>Introducción a los Patrones de Diseño</w:t>
+      </w:r>
+    </w:p>
+    <w:p>
+      <w:pPr>
+        <w:tabs>
+          <w:tab w:val="left" w:pos="1200"/>
+        </w:tabs>
+        <w:rPr>
+          <w:lang w:val="es-MX"/>
+        </w:rPr>
+      </w:pPr>
+    </w:p>
+    <w:p>
+      <w:pPr>
+        <w:tabs>
+          <w:tab w:val="left" w:pos="1200"/>
+        </w:tabs>
+        <w:rPr>
+          <w:lang w:val="es-MX"/>
+        </w:rPr>
+      </w:pPr>
+    </w:p>
+    <w:p>
+      <w:pPr>
+        <w:tabs>
+          <w:tab w:val="left" w:pos="1200"/>
+        </w:tabs>
+        <w:rPr>
+          <w:lang w:val="es-MX"/>
+        </w:rPr>
+      </w:pPr>
+      <w:r>
+        <w:rPr>
+          <w:highlight w:val="yellow"/>
+          <w:lang w:val="es-MX"/>
+        </w:rPr>
+        <w:t>ARTICULOS DE LA FICHA DEL FIN DE SEMANA</w:t>
+      </w:r>
+      <w:r>
+        <w:rPr>
+          <w:lang w:val="es-MX"/>
+        </w:rPr>
+        <w:tab/>
+      </w:r>
+    </w:p>
+    <w:p>
+      <w:pPr>
+        <w:tabs>
+          <w:tab w:val="left" w:pos="2240"/>
+        </w:tabs>
+        <w:rPr>
+          <w:lang w:val="es-MX"/>
+        </w:rPr>
+      </w:pPr>
+      <w:r>
+        <w:rPr>
+          <w:lang w:val="es-MX"/>
+        </w:rPr>
+        <w:t xml:space="preserve">Johan </w:t>
+      </w:r>
+      <w:r>
+        <w:rPr>
+          <w:lang w:val="es-MX"/>
+        </w:rPr>
+        <w:t>Calderón</w:t>
+      </w:r>
+      <w:r>
+        <w:rPr>
+          <w:lang w:val="es-MX"/>
+        </w:rPr>
+        <w:t xml:space="preserve"> Perdomo</w:t>
+      </w:r>
+    </w:p>
+    <w:p>
+      <w:pPr>
+        <w:tabs>
+          <w:tab w:val="left" w:pos="2240"/>
+        </w:tabs>
+        <w:rPr>
+          <w:lang w:val="es-MX"/>
+        </w:rPr>
+      </w:pPr>
+      <w:r>
+        <w:rPr>
+          <w:highlight w:val="yellow"/>
+          <w:lang w:val="es-MX"/>
+        </w:rPr>
+        <w:t>Revisión</w:t>
+      </w:r>
+      <w:r>
+        <w:rPr>
+          <w:highlight w:val="yellow"/>
+          <w:lang w:val="es-MX"/>
+        </w:rPr>
+        <w:t xml:space="preserve"> de elementos conceptuales para la </w:t>
+      </w:r>
+      <w:proofErr w:type="spellStart"/>
+      <w:r>
+        <w:rPr>
+          <w:highlight w:val="yellow"/>
+          <w:lang w:val="es-MX"/>
+        </w:rPr>
+        <w:t>representacion</w:t>
+      </w:r>
+      <w:proofErr w:type="spellEnd"/>
+      <w:r>
+        <w:rPr>
+          <w:highlight w:val="yellow"/>
+          <w:lang w:val="es-MX"/>
+        </w:rPr>
+        <w:t xml:space="preserve"> de las arquitecturas de referencias de software</w:t>
+      </w:r>
+    </w:p>
+    <w:p>
+      <w:pPr>
+        <w:tabs>
+          <w:tab w:val="left" w:pos="2240"/>
+        </w:tabs>
+        <w:rPr>
+          <w:lang w:val="es-MX"/>
+        </w:rPr>
+      </w:pPr>
+      <w:r>
+        <w:rPr>
+          <w:lang w:val="es-MX"/>
+        </w:rPr>
+        <w:t xml:space="preserve">la arquitectura de software un sistema de alto nivel definiendo </w:t>
+      </w:r>
+      <w:r>
+        <w:rPr>
+          <w:lang w:val="es-MX"/>
+        </w:rPr>
+        <w:t>elementos,</w:t>
+      </w:r>
+      <w:r>
+        <w:rPr>
+          <w:lang w:val="es-MX"/>
+        </w:rPr>
+        <w:t xml:space="preserve"> componentes </w:t>
+      </w:r>
+      <w:r>
+        <w:rPr>
+          <w:lang w:val="es-MX"/>
+        </w:rPr>
+        <w:t>mediante</w:t>
+      </w:r>
+      <w:r>
+        <w:rPr>
+          <w:lang w:val="es-MX"/>
+        </w:rPr>
+        <w:t xml:space="preserve"> arquitecturas de referencia atreves de enfoques estructurales y </w:t>
+      </w:r>
+      <w:r>
+        <w:rPr>
+          <w:lang w:val="es-MX"/>
+        </w:rPr>
+        <w:t>diseños.</w:t>
+      </w:r>
+    </w:p>
+    <w:p>
+      <w:pPr>
+        <w:tabs>
+          <w:tab w:val="left" w:pos="2240"/>
+        </w:tabs>
+        <w:rPr>
+          <w:lang w:val="es-MX"/>
+        </w:rPr>
+      </w:pPr>
+    </w:p>
+    <w:p>
+      <w:pPr>
+        <w:tabs>
+          <w:tab w:val="left" w:pos="2240"/>
+        </w:tabs>
+        <w:rPr>
+          <w:lang w:val="es-MX"/>
+        </w:rPr>
+      </w:pPr>
+      <w:proofErr w:type="spellStart"/>
+      <w:r>
+        <w:rPr>
+          <w:lang w:val="es-MX"/>
+        </w:rPr>
+        <w:t>Maryury</w:t>
+      </w:r>
+      <w:proofErr w:type="spellEnd"/>
+      <w:r>
+        <w:rPr>
+          <w:lang w:val="es-MX"/>
+        </w:rPr>
+        <w:t xml:space="preserve"> Bonilla Gonzales</w:t>
+      </w:r>
+    </w:p>
+    <w:p>
+      <w:pPr>
+        <w:tabs>
+          <w:tab w:val="left" w:pos="2240"/>
+        </w:tabs>
+        <w:rPr>
+          <w:lang w:val="es-MX"/>
+        </w:rPr>
+      </w:pPr>
+      <w:r>
+        <w:rPr>
+          <w:highlight w:val="yellow"/>
+          <w:lang w:val="es-MX"/>
+        </w:rPr>
+        <w:t>Monolitos vs Microservicios en arquitectura de software</w:t>
+      </w:r>
+      <w:r>
+        <w:rPr>
+          <w:lang w:val="es-MX"/>
+        </w:rPr>
+        <w:t xml:space="preserve"> </w:t>
+      </w:r>
+    </w:p>
+    <w:p>
+      <w:pPr>
+        <w:tabs>
+          <w:tab w:val="left" w:pos="2240"/>
+        </w:tabs>
+        <w:rPr>
+          <w:lang w:val="es-MX"/>
+        </w:rPr>
+      </w:pPr>
+      <w:r>
+        <w:rPr>
+          <w:lang w:val="es-MX"/>
+        </w:rPr>
+        <w:t xml:space="preserve">"este compara las arquitecturas monolíticas y de micro servicios analizando sus ventajas y desventajas en diferentes escenarios para que pueda ser </w:t>
       </w:r>
       <w:r>
         <w:rPr>
@@ -819,913 +1691,353 @@
         <w:rPr>
           <w:lang w:val="es-MX"/>
         </w:rPr>
+        <w:t xml:space="preserve"> eficiente su rendimiento"</w:t>
+      </w:r>
+    </w:p>
+    <w:p>
+      <w:pPr>
+        <w:tabs>
+          <w:tab w:val="left" w:pos="2240"/>
+        </w:tabs>
+        <w:rPr>
+          <w:lang w:val="es-MX"/>
+        </w:rPr>
+      </w:pPr>
+    </w:p>
+    <w:p>
+      <w:pPr>
+        <w:tabs>
+          <w:tab w:val="left" w:pos="2240"/>
+        </w:tabs>
+        <w:rPr>
+          <w:lang w:val="es-MX"/>
+        </w:rPr>
+      </w:pPr>
+      <w:r>
+        <w:rPr>
+          <w:lang w:val="es-MX"/>
+        </w:rPr>
+        <w:t xml:space="preserve">Carlos </w:t>
+      </w:r>
+      <w:r>
+        <w:rPr>
+          <w:lang w:val="es-MX"/>
+        </w:rPr>
+        <w:t>Andrés</w:t>
+      </w:r>
+      <w:r>
+        <w:rPr>
+          <w:lang w:val="es-MX"/>
+        </w:rPr>
+        <w:t xml:space="preserve"> Pantoja Jaramillo</w:t>
+      </w:r>
+    </w:p>
+    <w:p>
+      <w:pPr>
+        <w:tabs>
+          <w:tab w:val="left" w:pos="2240"/>
+        </w:tabs>
+        <w:rPr>
+          <w:lang w:val="es-MX"/>
+        </w:rPr>
+      </w:pPr>
+      <w:r>
+        <w:rPr>
+          <w:highlight w:val="yellow"/>
+          <w:lang w:val="es-MX"/>
+        </w:rPr>
+        <w:t>Artículo</w:t>
+      </w:r>
+      <w:r>
+        <w:rPr>
+          <w:highlight w:val="yellow"/>
+          <w:lang w:val="es-MX"/>
+        </w:rPr>
+        <w:t xml:space="preserve"> 8: Impacto de implementaciones web del </w:t>
+      </w:r>
+      <w:r>
+        <w:rPr>
+          <w:highlight w:val="yellow"/>
+          <w:lang w:val="es-MX"/>
+        </w:rPr>
+        <w:t>patrón</w:t>
+      </w:r>
+      <w:r>
+        <w:rPr>
+          <w:highlight w:val="yellow"/>
+          <w:lang w:val="es-MX"/>
+        </w:rPr>
+        <w:t xml:space="preserve"> MVC en los requisitos de calidad percibidos</w:t>
+      </w:r>
+    </w:p>
+    <w:p>
+      <w:pPr>
+        <w:tabs>
+          <w:tab w:val="left" w:pos="2240"/>
+        </w:tabs>
+        <w:rPr>
+          <w:lang w:val="es-MX"/>
+        </w:rPr>
+      </w:pPr>
+      <w:r>
+        <w:rPr>
+          <w:lang w:val="es-MX"/>
+        </w:rPr>
+        <w:lastRenderedPageBreak/>
+        <w:t xml:space="preserve">"el articulo evalúa el modelo </w:t>
+      </w:r>
+      <w:r>
+        <w:rPr>
+          <w:lang w:val="es-MX"/>
+        </w:rPr>
+        <w:t>MVC</w:t>
+      </w:r>
+      <w:r>
+        <w:rPr>
+          <w:lang w:val="es-MX"/>
+        </w:rPr>
+        <w:t xml:space="preserve"> en las aplicaciones </w:t>
+      </w:r>
+      <w:r>
+        <w:rPr>
+          <w:lang w:val="es-MX"/>
+        </w:rPr>
+        <w:t>web y</w:t>
+      </w:r>
+      <w:r>
+        <w:rPr>
+          <w:lang w:val="es-MX"/>
+        </w:rPr>
+        <w:t xml:space="preserve"> su impacto de en los atributos  de calidad y también utiliza unos filtros y tuberías para atreves de cortinas en Python que concluye una investigación ."</w:t>
+      </w:r>
+    </w:p>
+    <w:p>
+      <w:pPr>
+        <w:tabs>
+          <w:tab w:val="left" w:pos="2240"/>
+        </w:tabs>
+        <w:rPr>
+          <w:lang w:val="es-MX"/>
+        </w:rPr>
+      </w:pPr>
+    </w:p>
+    <w:p>
+      <w:pPr>
+        <w:tabs>
+          <w:tab w:val="left" w:pos="2240"/>
+        </w:tabs>
+        <w:rPr>
+          <w:lang w:val="es-MX"/>
+        </w:rPr>
+      </w:pPr>
+      <w:r>
+        <w:rPr>
+          <w:lang w:val="es-MX"/>
+        </w:rPr>
+        <w:t>Stefanny Nikoll Hidalgo Urrea</w:t>
+      </w:r>
+    </w:p>
+    <w:p>
+      <w:pPr>
+        <w:tabs>
+          <w:tab w:val="left" w:pos="2240"/>
+        </w:tabs>
+        <w:rPr>
+          <w:lang w:val="es-MX"/>
+        </w:rPr>
+      </w:pPr>
+      <w:r>
+        <w:rPr>
+          <w:highlight w:val="yellow"/>
+          <w:lang w:val="es-MX"/>
+        </w:rPr>
+        <w:t>Artículo</w:t>
+      </w:r>
+      <w:r>
+        <w:rPr>
+          <w:highlight w:val="yellow"/>
+          <w:lang w:val="es-MX"/>
+        </w:rPr>
+        <w:t xml:space="preserve"> 16:</w:t>
+      </w:r>
+      <w:r>
+        <w:rPr>
+          <w:highlight w:val="yellow"/>
+          <w:lang w:val="es-MX"/>
+        </w:rPr>
         <w:t xml:space="preserve"> </w:t>
       </w:r>
       <w:r>
         <w:rPr>
-          <w:lang w:val="es-MX"/>
-        </w:rPr>
-        <w:t>flexibles</w:t>
-      </w:r>
-      <w:r>
-        <w:rPr>
-          <w:lang w:val="es-MX"/>
-        </w:rPr>
-        <w:t xml:space="preserve">, </w:t>
-      </w:r>
-      <w:proofErr w:type="spellStart"/>
-      <w:r>
-        <w:rPr>
-          <w:lang w:val="es-MX"/>
-        </w:rPr>
-        <w:t>comad</w:t>
-      </w:r>
-      <w:proofErr w:type="spellEnd"/>
-      <w:r>
-        <w:rPr>
-          <w:lang w:val="es-MX"/>
-        </w:rPr>
-        <w:t xml:space="preserve">, facilita la ejecución, </w:t>
-      </w:r>
-      <w:r>
-        <w:rPr>
-          <w:lang w:val="es-MX"/>
-        </w:rPr>
-        <w:t>observar</w:t>
-      </w:r>
-      <w:r>
-        <w:rPr>
-          <w:lang w:val="es-MX"/>
-        </w:rPr>
-        <w:t xml:space="preserve">, sincroniza diferentes componentes, facilita las interfaces </w:t>
-      </w:r>
-      <w:r>
-        <w:rPr>
-          <w:lang w:val="es-MX"/>
-        </w:rPr>
-        <w:t>gráficas</w:t>
-      </w:r>
-      <w:r>
-        <w:rPr>
-          <w:lang w:val="es-MX"/>
-        </w:rPr>
-        <w:t xml:space="preserve">, lo q ve y hace q funciones, es un </w:t>
-      </w:r>
-      <w:r>
-        <w:rPr>
-          <w:lang w:val="es-MX"/>
-        </w:rPr>
-        <w:t>gran</w:t>
-      </w:r>
-      <w:r>
-        <w:rPr>
-          <w:lang w:val="es-MX"/>
-        </w:rPr>
-        <w:t xml:space="preserve"> ejemplo de </w:t>
-      </w:r>
-      <w:r>
-        <w:rPr>
-          <w:lang w:val="es-MX"/>
-        </w:rPr>
-        <w:t>cómo</w:t>
-      </w:r>
-      <w:r>
-        <w:rPr>
-          <w:lang w:val="es-MX"/>
-        </w:rPr>
-        <w:t xml:space="preserve"> estos puede mejorar la eficiencia y reutilización, esto se vuelve </w:t>
-      </w:r>
-      <w:r>
-        <w:rPr>
-          <w:lang w:val="es-MX"/>
-        </w:rPr>
-        <w:t>más</w:t>
-      </w:r>
-      <w:r>
-        <w:rPr>
-          <w:lang w:val="es-MX"/>
-        </w:rPr>
-        <w:t xml:space="preserve"> efectivo</w:t>
-      </w:r>
-    </w:p>
-    <w:p>
-      <w:pPr>
-        <w:tabs>
-          <w:tab w:val="right" w:pos="8838"/>
-        </w:tabs>
-        <w:rPr>
-          <w:lang w:val="es-MX"/>
-        </w:rPr>
-      </w:pPr>
-    </w:p>
-    <w:p>
-      <w:pPr>
-        <w:tabs>
-          <w:tab w:val="right" w:pos="8838"/>
-        </w:tabs>
-        <w:rPr>
-          <w:lang w:val="es-MX"/>
-        </w:rPr>
-      </w:pPr>
-      <w:r>
-        <w:rPr>
-          <w:highlight w:val="yellow"/>
-          <w:lang w:val="es-MX"/>
-        </w:rPr>
-        <w:t>Mapeo de arquitecturas de software</w:t>
-      </w:r>
-    </w:p>
-    <w:p>
-      <w:pPr>
-        <w:tabs>
-          <w:tab w:val="right" w:pos="8838"/>
-        </w:tabs>
-        <w:rPr>
-          <w:lang w:val="es-MX"/>
-        </w:rPr>
-      </w:pPr>
-      <w:r>
-        <w:rPr>
-          <w:lang w:val="es-MX"/>
-        </w:rPr>
-        <w:t>Se refiere a un proceso de análisis y de identificar como esta estructurado internamente un proyecto, servicios, base de datos, documentos, hay situaciones donde la documentación no esta actualizada, problemas, cuando esta mal gestionado y proponen soluciones para el desarrollo de sistemas, si la info</w:t>
-      </w:r>
-      <w:r>
-        <w:rPr>
-          <w:lang w:val="es-MX"/>
-        </w:rPr>
-        <w:t>rmación</w:t>
-      </w:r>
-      <w:r>
-        <w:rPr>
-          <w:lang w:val="es-MX"/>
-        </w:rPr>
-        <w:t xml:space="preserve"> recuperada no </w:t>
-      </w:r>
-      <w:r>
-        <w:rPr>
-          <w:lang w:val="es-MX"/>
-        </w:rPr>
-        <w:t>está</w:t>
-      </w:r>
-      <w:r>
-        <w:rPr>
-          <w:lang w:val="es-MX"/>
-        </w:rPr>
-        <w:t xml:space="preserve"> bien documentada hay problemas, </w:t>
-      </w:r>
-    </w:p>
-    <w:p>
-      <w:pPr>
-        <w:tabs>
-          <w:tab w:val="right" w:pos="8838"/>
-        </w:tabs>
-        <w:rPr>
-          <w:lang w:val="es-MX"/>
-        </w:rPr>
-      </w:pPr>
-    </w:p>
-    <w:p>
-      <w:pPr>
-        <w:tabs>
-          <w:tab w:val="right" w:pos="8838"/>
-        </w:tabs>
-        <w:rPr>
-          <w:lang w:val="es-MX"/>
-        </w:rPr>
-      </w:pPr>
-      <w:r>
-        <w:rPr>
-          <w:lang w:val="es-MX"/>
-        </w:rPr>
-        <w:t>Para que sirve el mapeo en la arquitectura de software</w:t>
-      </w:r>
-    </w:p>
-    <w:p>
-      <w:pPr>
-        <w:tabs>
-          <w:tab w:val="right" w:pos="8838"/>
-        </w:tabs>
-        <w:rPr>
-          <w:lang w:val="es-MX"/>
-        </w:rPr>
-      </w:pPr>
-    </w:p>
-    <w:p>
-      <w:pPr>
-        <w:tabs>
-          <w:tab w:val="right" w:pos="8838"/>
-        </w:tabs>
-        <w:rPr>
-          <w:lang w:val="es-MX"/>
-        </w:rPr>
-      </w:pPr>
-      <w:r>
-        <w:rPr>
-          <w:lang w:val="es-MX"/>
-        </w:rPr>
-        <w:t xml:space="preserve">Sirve para identificar </w:t>
-      </w:r>
-      <w:r>
-        <w:rPr>
-          <w:lang w:val="es-MX"/>
-        </w:rPr>
-        <w:t>inconformidades</w:t>
-      </w:r>
-      <w:r>
-        <w:rPr>
-          <w:lang w:val="es-MX"/>
-        </w:rPr>
-        <w:t xml:space="preserve"> en el código, es un proceso fundamental ya que facilita la interpretación entre MVC, garantiza q los datos fluyan en las diferentes partes </w:t>
-      </w:r>
-      <w:proofErr w:type="gramStart"/>
-      <w:r>
-        <w:rPr>
-          <w:lang w:val="es-MX"/>
-        </w:rPr>
-        <w:t>del sistemas</w:t>
-      </w:r>
-      <w:proofErr w:type="gramEnd"/>
-    </w:p>
-    <w:p>
-      <w:pPr>
-        <w:tabs>
-          <w:tab w:val="right" w:pos="8838"/>
-        </w:tabs>
-        <w:rPr>
-          <w:lang w:val="es-MX"/>
-        </w:rPr>
-      </w:pPr>
-    </w:p>
-    <w:p>
-      <w:pPr>
-        <w:tabs>
-          <w:tab w:val="right" w:pos="8838"/>
-        </w:tabs>
-        <w:rPr>
-          <w:lang w:val="es-MX"/>
-        </w:rPr>
-      </w:pPr>
-      <w:r>
-        <w:rPr>
-          <w:lang w:val="es-MX"/>
-        </w:rPr>
-        <w:t>Arquitectura de Microservicios para Desarrollo Web</w:t>
-      </w:r>
-    </w:p>
-    <w:p>
-      <w:pPr>
-        <w:tabs>
-          <w:tab w:val="right" w:pos="8838"/>
-        </w:tabs>
-        <w:rPr>
-          <w:lang w:val="es-MX"/>
-        </w:rPr>
-      </w:pPr>
-    </w:p>
-    <w:p>
-      <w:pPr>
-        <w:tabs>
-          <w:tab w:val="right" w:pos="8838"/>
-        </w:tabs>
-        <w:rPr>
-          <w:lang w:val="es-MX"/>
-        </w:rPr>
-      </w:pPr>
-      <w:r>
-        <w:rPr>
-          <w:highlight w:val="yellow"/>
-          <w:lang w:val="es-MX"/>
-        </w:rPr>
-        <w:t>Patrones de Usabilidad en la Arquitectura de Software</w:t>
-      </w:r>
-    </w:p>
-    <w:p>
-      <w:pPr>
-        <w:tabs>
-          <w:tab w:val="right" w:pos="8838"/>
-        </w:tabs>
-        <w:rPr>
-          <w:lang w:val="es-MX"/>
-        </w:rPr>
-      </w:pPr>
-      <w:r>
-        <w:rPr>
-          <w:lang w:val="es-MX"/>
-        </w:rPr>
-        <w:t xml:space="preserve">Nos habla como el proyecto </w:t>
-      </w:r>
-      <w:proofErr w:type="gramStart"/>
-      <w:r>
-        <w:rPr>
-          <w:lang w:val="es-MX"/>
-        </w:rPr>
-        <w:t>status</w:t>
-      </w:r>
-      <w:proofErr w:type="gramEnd"/>
-      <w:r>
-        <w:rPr>
-          <w:lang w:val="es-MX"/>
-        </w:rPr>
-        <w:t xml:space="preserve"> nos mejora </w:t>
-      </w:r>
-      <w:r>
-        <w:rPr>
-          <w:lang w:val="es-MX"/>
-        </w:rPr>
-        <w:t>nuestro proyecto</w:t>
-      </w:r>
-      <w:r>
-        <w:rPr>
-          <w:lang w:val="es-MX"/>
-        </w:rPr>
-        <w:t xml:space="preserve"> desde el inicio, nos propone incluir opciones </w:t>
-      </w:r>
-      <w:r>
-        <w:rPr>
-          <w:lang w:val="es-MX"/>
-        </w:rPr>
-        <w:t>útiles</w:t>
-      </w:r>
-      <w:r>
-        <w:rPr>
-          <w:lang w:val="es-MX"/>
-        </w:rPr>
-        <w:t xml:space="preserve"> como </w:t>
-      </w:r>
-      <w:r>
-        <w:rPr>
-          <w:lang w:val="es-MX"/>
-        </w:rPr>
-        <w:t>deshacer</w:t>
-      </w:r>
-      <w:r>
-        <w:rPr>
-          <w:lang w:val="es-MX"/>
-        </w:rPr>
-        <w:t xml:space="preserve"> y cancelar, esta hace q sea fácil de usar, la usabilidad, nos hace ajustes, </w:t>
-      </w:r>
-    </w:p>
-    <w:p>
-      <w:pPr>
-        <w:tabs>
-          <w:tab w:val="right" w:pos="8838"/>
-        </w:tabs>
-        <w:rPr>
-          <w:lang w:val="es-MX"/>
-        </w:rPr>
-      </w:pPr>
-    </w:p>
-    <w:p>
-      <w:pPr>
-        <w:tabs>
-          <w:tab w:val="right" w:pos="8838"/>
-        </w:tabs>
-        <w:rPr>
-          <w:lang w:val="es-MX"/>
-        </w:rPr>
-      </w:pPr>
-      <w:r>
-        <w:rPr>
-          <w:highlight w:val="yellow"/>
-          <w:lang w:val="es-MX"/>
-        </w:rPr>
-        <w:t>Arquitectura de software para entornos móviles</w:t>
-      </w:r>
-    </w:p>
-    <w:p>
-      <w:pPr>
-        <w:tabs>
-          <w:tab w:val="right" w:pos="8838"/>
-        </w:tabs>
-        <w:rPr>
-          <w:lang w:val="es-MX"/>
-        </w:rPr>
-      </w:pPr>
-      <w:r>
-        <w:rPr>
-          <w:lang w:val="es-MX"/>
-        </w:rPr>
-        <w:t>Se define una arquitectura móvil, porque de esta forma permite ayudar a estandarizar metodologías, esto ha tenido un impacto significativo, para crear aplicaciones de mayor tamaño</w:t>
-      </w:r>
-    </w:p>
-    <w:p>
-      <w:pPr>
-        <w:tabs>
-          <w:tab w:val="right" w:pos="8838"/>
-        </w:tabs>
-        <w:rPr>
-          <w:lang w:val="es-MX"/>
-        </w:rPr>
-      </w:pPr>
-    </w:p>
-    <w:p>
-      <w:pPr>
-        <w:tabs>
-          <w:tab w:val="left" w:pos="2355"/>
-        </w:tabs>
-        <w:rPr>
-          <w:lang w:val="es-MX"/>
-        </w:rPr>
-      </w:pPr>
-      <w:r>
-        <w:rPr>
-          <w:lang w:val="es-MX"/>
-        </w:rPr>
-        <w:lastRenderedPageBreak/>
-        <w:tab/>
-      </w:r>
-    </w:p>
-    <w:p>
-      <w:pPr>
-        <w:tabs>
-          <w:tab w:val="right" w:pos="8838"/>
-        </w:tabs>
-        <w:rPr>
-          <w:lang w:val="es-MX"/>
-        </w:rPr>
-      </w:pPr>
-      <w:r>
-        <w:rPr>
-          <w:lang w:val="es-MX"/>
-        </w:rPr>
-        <w:t xml:space="preserve">Marco de trabajo para Seleccionar un </w:t>
-      </w:r>
-      <w:r>
-        <w:rPr>
+          <w:highlight w:val="yellow"/>
+          <w:lang w:val="es-MX"/>
+        </w:rPr>
+        <w:t xml:space="preserve">Desarrollo de una arquitectura de software para el robot </w:t>
+      </w:r>
+      <w:r>
+        <w:rPr>
+          <w:highlight w:val="yellow"/>
+          <w:lang w:val="es-MX"/>
+        </w:rPr>
+        <w:t>móvil</w:t>
+      </w:r>
+      <w:r>
+        <w:rPr>
+          <w:highlight w:val="yellow"/>
+          <w:lang w:val="es-MX"/>
+        </w:rPr>
+        <w:t xml:space="preserve"> </w:t>
+      </w:r>
+      <w:r>
+        <w:rPr>
+          <w:highlight w:val="yellow"/>
+          <w:lang w:val="es-MX"/>
+        </w:rPr>
+        <w:t>Lázaro</w:t>
+      </w:r>
+    </w:p>
+    <w:p>
+      <w:pPr>
+        <w:tabs>
+          <w:tab w:val="left" w:pos="2240"/>
+        </w:tabs>
+        <w:rPr>
+          <w:lang w:val="es-MX"/>
+        </w:rPr>
+      </w:pPr>
+      <w:r>
+        <w:rPr>
+          <w:lang w:val="es-MX"/>
+        </w:rPr>
+        <w:t xml:space="preserve">La arquitectura de software tiene 3 niveles el primero gestiona los componentes básicos el segundo proporciona librería para crear aplicaciones de control y el </w:t>
+      </w:r>
+      <w:r>
+        <w:rPr>
+          <w:lang w:val="es-MX"/>
+        </w:rPr>
+        <w:t>ten</w:t>
+      </w:r>
+      <w:r>
+        <w:rPr>
+          <w:lang w:val="es-MX"/>
+        </w:rPr>
+        <w:t>e</w:t>
+      </w:r>
+      <w:r>
+        <w:rPr>
+          <w:lang w:val="es-MX"/>
+        </w:rPr>
+        <w:t>r</w:t>
+      </w:r>
+      <w:r>
+        <w:rPr>
+          <w:lang w:val="es-MX"/>
+        </w:rPr>
+        <w:t xml:space="preserve"> interfaces para </w:t>
+      </w:r>
+      <w:r>
+        <w:rPr>
+          <w:lang w:val="es-MX"/>
+        </w:rPr>
+        <w:t>los usuarios</w:t>
+      </w:r>
+      <w:r>
+        <w:rPr>
+          <w:lang w:val="es-MX"/>
+        </w:rPr>
+        <w:t>.</w:t>
+      </w:r>
+    </w:p>
+    <w:p>
+      <w:pPr>
+        <w:tabs>
+          <w:tab w:val="left" w:pos="2240"/>
+        </w:tabs>
+        <w:rPr>
+          <w:lang w:val="es-MX"/>
+        </w:rPr>
+      </w:pPr>
+    </w:p>
+    <w:p>
+      <w:pPr>
+        <w:tabs>
+          <w:tab w:val="left" w:pos="2240"/>
+        </w:tabs>
+        <w:rPr>
+          <w:lang w:val="es-MX"/>
+        </w:rPr>
+      </w:pPr>
+      <w:r>
+        <w:rPr>
+          <w:lang w:val="es-MX"/>
+        </w:rPr>
+        <w:t>Juan David Cerquera Salazar</w:t>
+      </w:r>
+    </w:p>
+    <w:p>
+      <w:pPr>
+        <w:tabs>
+          <w:tab w:val="left" w:pos="2240"/>
+        </w:tabs>
+        <w:rPr>
+          <w:lang w:val="es-MX"/>
+        </w:rPr>
+      </w:pPr>
+      <w:r>
+        <w:rPr>
+          <w:highlight w:val="yellow"/>
+          <w:lang w:val="es-MX"/>
+        </w:rPr>
+        <w:t>Artículo</w:t>
+      </w:r>
+      <w:r>
+        <w:rPr>
+          <w:highlight w:val="yellow"/>
+          <w:lang w:val="es-MX"/>
+        </w:rPr>
+        <w:t xml:space="preserve"> 7: Marco de trabajo para seleccionar un </w:t>
+      </w:r>
+      <w:r>
+        <w:rPr>
+          <w:highlight w:val="yellow"/>
           <w:lang w:val="es-MX"/>
         </w:rPr>
         <w:t>Patrón</w:t>
       </w:r>
       <w:r>
         <w:rPr>
-          <w:lang w:val="es-MX"/>
-        </w:rPr>
-        <w:t xml:space="preserve"> Arquitectónico en el desarrollo</w:t>
-      </w:r>
-    </w:p>
-    <w:p>
-      <w:pPr>
-        <w:tabs>
-          <w:tab w:val="right" w:pos="8838"/>
-        </w:tabs>
-        <w:rPr>
-          <w:lang w:val="es-MX"/>
-        </w:rPr>
-      </w:pPr>
-    </w:p>
-    <w:p>
-      <w:pPr>
-        <w:tabs>
-          <w:tab w:val="right" w:pos="8838"/>
-        </w:tabs>
-        <w:rPr>
-          <w:lang w:val="es-MX"/>
-        </w:rPr>
-      </w:pPr>
-      <w:r>
-        <w:rPr>
-          <w:lang w:val="es-MX"/>
-        </w:rPr>
-        <w:t>Guía</w:t>
-      </w:r>
-      <w:r>
-        <w:rPr>
-          <w:lang w:val="es-MX"/>
-        </w:rPr>
-        <w:t xml:space="preserve"> a los desarrolladores para tomar decisiones basadas, mas comunes MVC, MVP, microservicios y en la nube, </w:t>
-      </w:r>
-    </w:p>
-    <w:p>
-      <w:pPr>
-        <w:tabs>
-          <w:tab w:val="right" w:pos="8838"/>
-        </w:tabs>
-        <w:rPr>
-          <w:lang w:val="es-MX"/>
-        </w:rPr>
-      </w:pPr>
-    </w:p>
-    <w:p>
-      <w:pPr>
-        <w:tabs>
-          <w:tab w:val="right" w:pos="8838"/>
-        </w:tabs>
-        <w:rPr>
-          <w:lang w:val="es-MX"/>
-        </w:rPr>
-      </w:pPr>
-      <w:r>
-        <w:rPr>
-          <w:lang w:val="es-MX"/>
-        </w:rPr>
-        <w:t xml:space="preserve">Desarrollo de aplicaciones web utilizando el </w:t>
-      </w:r>
-      <w:r>
-        <w:rPr>
-          <w:lang w:val="es-MX"/>
-        </w:rPr>
-        <w:t>patrón</w:t>
-      </w:r>
-      <w:r>
-        <w:rPr>
-          <w:lang w:val="es-MX"/>
-        </w:rPr>
-        <w:t xml:space="preserve"> de diseño MVC</w:t>
-      </w:r>
-    </w:p>
-    <w:p>
-      <w:pPr>
-        <w:tabs>
-          <w:tab w:val="right" w:pos="8838"/>
-        </w:tabs>
-        <w:rPr>
-          <w:lang w:val="es-MX"/>
-        </w:rPr>
-      </w:pPr>
-      <w:r>
-        <w:rPr>
-          <w:lang w:val="es-MX"/>
-        </w:rPr>
-        <w:t>Es útil para sistemas de software interactivos, pero su implementación en web es complicada ya que particiona las aplicaciones durante su diseño.</w:t>
-      </w:r>
-    </w:p>
-    <w:p>
-      <w:pPr>
-        <w:tabs>
-          <w:tab w:val="right" w:pos="8838"/>
-        </w:tabs>
-        <w:rPr>
-          <w:lang w:val="es-MX"/>
-        </w:rPr>
-      </w:pPr>
-    </w:p>
-    <w:p>
-      <w:pPr>
-        <w:tabs>
-          <w:tab w:val="right" w:pos="8838"/>
-        </w:tabs>
-        <w:rPr>
-          <w:lang w:val="es-MX"/>
-        </w:rPr>
-      </w:pPr>
-      <w:r>
-        <w:rPr>
-          <w:highlight w:val="yellow"/>
-          <w:lang w:val="es-MX"/>
-        </w:rPr>
-        <w:t>Análisis comparativo de patrones de Diseño de Software</w:t>
-      </w:r>
-    </w:p>
-    <w:p>
-      <w:pPr>
-        <w:tabs>
-          <w:tab w:val="right" w:pos="8838"/>
-        </w:tabs>
-        <w:rPr>
-          <w:lang w:val="es-MX"/>
-        </w:rPr>
-      </w:pPr>
-      <w:r>
-        <w:rPr>
-          <w:lang w:val="es-MX"/>
-        </w:rPr>
-        <w:t xml:space="preserve">Aborda la importancia de los patrones de diseño como soluciones estandarizadas a problemas comunes en el desarrollo, destaca su capacidad para evitar duplicaciones de código, y facilitar la reutilización. Se analizan 5 patrones clave: </w:t>
-      </w:r>
-      <w:proofErr w:type="spellStart"/>
-      <w:r>
-        <w:rPr>
-          <w:lang w:val="es-MX"/>
-        </w:rPr>
-        <w:t>Templated</w:t>
-      </w:r>
-      <w:proofErr w:type="spellEnd"/>
-      <w:r>
-        <w:rPr>
+          <w:highlight w:val="yellow"/>
           <w:lang w:val="es-MX"/>
         </w:rPr>
         <w:t xml:space="preserve"> </w:t>
       </w:r>
-      <w:proofErr w:type="spellStart"/>
-      <w:r>
-        <w:rPr>
-          <w:lang w:val="es-MX"/>
-        </w:rPr>
-        <w:t>Method</w:t>
-      </w:r>
-      <w:proofErr w:type="spellEnd"/>
-      <w:r>
-        <w:rPr>
-          <w:lang w:val="es-MX"/>
-        </w:rPr>
-        <w:t xml:space="preserve">, MVC, MVP, </w:t>
-      </w:r>
-      <w:proofErr w:type="spellStart"/>
-      <w:r>
-        <w:rPr>
-          <w:lang w:val="es-MX"/>
-        </w:rPr>
-        <w:t>model</w:t>
-      </w:r>
-      <w:proofErr w:type="spellEnd"/>
-      <w:r>
-        <w:rPr>
-          <w:lang w:val="es-MX"/>
-        </w:rPr>
-        <w:t xml:space="preserve"> </w:t>
-      </w:r>
-      <w:proofErr w:type="spellStart"/>
-      <w:r>
-        <w:rPr>
-          <w:lang w:val="es-MX"/>
-        </w:rPr>
-        <w:t>front</w:t>
-      </w:r>
-      <w:proofErr w:type="spellEnd"/>
-      <w:r>
-        <w:rPr>
-          <w:lang w:val="es-MX"/>
-        </w:rPr>
-        <w:t xml:space="preserve"> </w:t>
-      </w:r>
-      <w:proofErr w:type="spellStart"/>
-      <w:r>
-        <w:rPr>
-          <w:lang w:val="es-MX"/>
-        </w:rPr>
-        <w:t>controller</w:t>
-      </w:r>
-      <w:proofErr w:type="spellEnd"/>
-      <w:r>
-        <w:rPr>
-          <w:lang w:val="es-MX"/>
-        </w:rPr>
-        <w:t xml:space="preserve"> y MVVM, evaluando sus componentes, ventajas y desventajas, este habla de </w:t>
-      </w:r>
-      <w:r>
-        <w:rPr>
-          <w:lang w:val="es-MX"/>
-        </w:rPr>
-        <w:t>cómo</w:t>
-      </w:r>
-      <w:r>
-        <w:rPr>
-          <w:lang w:val="es-MX"/>
-        </w:rPr>
-        <w:t xml:space="preserve"> no hay un </w:t>
-      </w:r>
-      <w:r>
-        <w:rPr>
-          <w:lang w:val="es-MX"/>
-        </w:rPr>
-        <w:t>patrón</w:t>
-      </w:r>
-      <w:r>
-        <w:rPr>
-          <w:lang w:val="es-MX"/>
-        </w:rPr>
-        <w:t xml:space="preserve"> </w:t>
-      </w:r>
-      <w:r>
-        <w:rPr>
-          <w:lang w:val="es-MX"/>
-        </w:rPr>
-        <w:t>superior,</w:t>
-      </w:r>
-      <w:r>
-        <w:rPr>
-          <w:lang w:val="es-MX"/>
-        </w:rPr>
-        <w:t xml:space="preserve"> dado a q cada uno cumple un rol especifico, son importantes para la organización, mantenimiento y calidad</w:t>
-      </w:r>
-    </w:p>
-    <w:p>
-      <w:pPr>
-        <w:rPr>
-          <w:lang w:val="es-MX"/>
-        </w:rPr>
-      </w:pPr>
-    </w:p>
-    <w:p>
-      <w:pPr>
-        <w:tabs>
-          <w:tab w:val="left" w:pos="1200"/>
-        </w:tabs>
-        <w:rPr>
-          <w:lang w:val="es-MX"/>
-        </w:rPr>
-      </w:pPr>
-      <w:r>
-        <w:rPr>
-          <w:lang w:val="es-MX"/>
-        </w:rPr>
-        <w:t xml:space="preserve">Marco de Trabajo para Seleccionar un </w:t>
-      </w:r>
-      <w:r>
-        <w:rPr>
-          <w:lang w:val="es-MX"/>
-        </w:rPr>
-        <w:t>Patrón</w:t>
-      </w:r>
-      <w:r>
-        <w:rPr>
-          <w:lang w:val="es-MX"/>
-        </w:rPr>
-        <w:t xml:space="preserve"> Arquitectónico en el desarrollo de Software</w:t>
-      </w:r>
-    </w:p>
-    <w:p>
-      <w:pPr>
-        <w:tabs>
-          <w:tab w:val="left" w:pos="1200"/>
-        </w:tabs>
-        <w:rPr>
-          <w:lang w:val="es-MX"/>
-        </w:rPr>
-      </w:pPr>
-    </w:p>
-    <w:p>
-      <w:pPr>
-        <w:tabs>
-          <w:tab w:val="left" w:pos="1200"/>
-        </w:tabs>
-        <w:rPr>
-          <w:lang w:val="es-MX"/>
-        </w:rPr>
-      </w:pPr>
-      <w:r>
-        <w:rPr>
-          <w:lang w:val="es-MX"/>
-        </w:rPr>
-        <w:t>Análisis comparativo de Patrones de Diseño de Software</w:t>
-      </w:r>
-    </w:p>
-    <w:p>
-      <w:pPr>
-        <w:tabs>
-          <w:tab w:val="left" w:pos="1200"/>
-        </w:tabs>
-        <w:rPr>
-          <w:lang w:val="es-MX"/>
-        </w:rPr>
-      </w:pPr>
-    </w:p>
-    <w:p>
-      <w:pPr>
-        <w:tabs>
-          <w:tab w:val="left" w:pos="1200"/>
-        </w:tabs>
-        <w:rPr>
-          <w:lang w:val="es-MX"/>
-        </w:rPr>
-      </w:pPr>
-    </w:p>
-    <w:p>
-      <w:pPr>
-        <w:tabs>
-          <w:tab w:val="left" w:pos="1200"/>
-        </w:tabs>
-        <w:rPr>
-          <w:lang w:val="es-MX"/>
-        </w:rPr>
-      </w:pPr>
-    </w:p>
-    <w:p>
-      <w:pPr>
-        <w:tabs>
-          <w:tab w:val="left" w:pos="1200"/>
-        </w:tabs>
-        <w:rPr>
-          <w:lang w:val="es-MX"/>
-        </w:rPr>
-      </w:pPr>
-    </w:p>
-    <w:p>
-      <w:pPr>
-        <w:tabs>
-          <w:tab w:val="left" w:pos="1200"/>
-        </w:tabs>
-        <w:rPr>
-          <w:lang w:val="es-MX"/>
-        </w:rPr>
-      </w:pPr>
-      <w:r>
-        <w:rPr>
-          <w:highlight w:val="yellow"/>
-          <w:lang w:val="es-MX"/>
-        </w:rPr>
-        <w:t xml:space="preserve">Buenas </w:t>
-      </w:r>
-      <w:r>
-        <w:rPr>
-          <w:highlight w:val="yellow"/>
-          <w:lang w:val="es-MX"/>
-        </w:rPr>
-        <w:t>prácticas</w:t>
-      </w:r>
-      <w:r>
-        <w:rPr>
-          <w:highlight w:val="yellow"/>
-          <w:lang w:val="es-MX"/>
-        </w:rPr>
-        <w:t xml:space="preserve"> en la construcción del software</w:t>
-      </w:r>
-    </w:p>
-    <w:p>
-      <w:pPr>
-        <w:tabs>
-          <w:tab w:val="left" w:pos="1200"/>
-        </w:tabs>
-        <w:rPr>
-          <w:lang w:val="es-MX"/>
-        </w:rPr>
-      </w:pPr>
-      <w:r>
-        <w:rPr>
-          <w:lang w:val="es-MX"/>
-        </w:rPr>
-        <w:t xml:space="preserve">Explora arquitecturas y metodologías de desarrollo utilizadas para crear soluciones eficientes flexibles en el sistema. Detalla la arquitectura de solución, que guía el diseño de estructuras integradas. </w:t>
-      </w:r>
-    </w:p>
-    <w:p>
-      <w:pPr>
-        <w:tabs>
-          <w:tab w:val="left" w:pos="1200"/>
-        </w:tabs>
-        <w:rPr>
-          <w:lang w:val="es-MX"/>
-        </w:rPr>
-      </w:pPr>
-      <w:r>
-        <w:rPr>
-          <w:lang w:val="es-MX"/>
-        </w:rPr>
-        <w:t>¿Qué ventajas ofrecen los diferentes estilos arquitectónicos como capas, monolítico y microservicios?</w:t>
-      </w:r>
-    </w:p>
-    <w:p>
-      <w:pPr>
-        <w:tabs>
-          <w:tab w:val="left" w:pos="1200"/>
-        </w:tabs>
-        <w:rPr>
-          <w:lang w:val="es-MX"/>
-        </w:rPr>
-      </w:pPr>
-    </w:p>
-    <w:p>
-      <w:pPr>
-        <w:tabs>
-          <w:tab w:val="left" w:pos="1200"/>
-        </w:tabs>
-        <w:rPr>
-          <w:lang w:val="es-MX"/>
-        </w:rPr>
-      </w:pPr>
-      <w:r>
-        <w:rPr>
-          <w:highlight w:val="yellow"/>
-          <w:lang w:val="es-MX"/>
-        </w:rPr>
-        <w:lastRenderedPageBreak/>
-        <w:t>Introducción a los Patrones de Diseño</w:t>
-      </w:r>
-    </w:p>
-    <w:p>
-      <w:pPr>
-        <w:tabs>
-          <w:tab w:val="left" w:pos="1200"/>
-        </w:tabs>
-        <w:rPr>
-          <w:lang w:val="es-MX"/>
-        </w:rPr>
-      </w:pPr>
-    </w:p>
-    <w:p>
-      <w:pPr>
-        <w:tabs>
-          <w:tab w:val="left" w:pos="1200"/>
-        </w:tabs>
-        <w:rPr>
-          <w:lang w:val="es-MX"/>
-        </w:rPr>
-      </w:pPr>
-    </w:p>
-    <w:p>
-      <w:pPr>
-        <w:tabs>
-          <w:tab w:val="left" w:pos="1200"/>
-        </w:tabs>
-        <w:rPr>
-          <w:lang w:val="es-MX"/>
-        </w:rPr>
-      </w:pPr>
-      <w:r>
-        <w:rPr>
-          <w:highlight w:val="yellow"/>
-          <w:lang w:val="es-MX"/>
-        </w:rPr>
-        <w:t>ARTICULOS DE LA FICHA DEL FIN DE SEMANA</w:t>
+      <w:r>
+        <w:rPr>
+          <w:highlight w:val="yellow"/>
+          <w:lang w:val="es-MX"/>
+        </w:rPr>
+        <w:t>Arquitectónico</w:t>
+      </w:r>
+      <w:r>
+        <w:rPr>
+          <w:highlight w:val="yellow"/>
+          <w:lang w:val="es-MX"/>
+        </w:rPr>
+        <w:t xml:space="preserve"> en el </w:t>
+      </w:r>
+      <w:r>
+        <w:rPr>
+          <w:highlight w:val="yellow"/>
+          <w:lang w:val="es-MX"/>
+        </w:rPr>
+        <w:t>desarrollo</w:t>
+      </w:r>
+      <w:r>
+        <w:rPr>
+          <w:highlight w:val="yellow"/>
+          <w:lang w:val="es-MX"/>
+        </w:rPr>
+        <w:t xml:space="preserve"> de software</w:t>
       </w:r>
     </w:p>
     <w:p>
@@ -1741,614 +2053,7 @@
         <w:rPr>
           <w:lang w:val="es-MX"/>
         </w:rPr>
-        <w:tab/>
-      </w:r>
-    </w:p>
-    <w:p>
-      <w:pPr>
-        <w:tabs>
-          <w:tab w:val="left" w:pos="2240"/>
-        </w:tabs>
-        <w:rPr>
-          <w:lang w:val="es-MX"/>
-        </w:rPr>
-      </w:pPr>
-      <w:r>
-        <w:rPr>
-          <w:lang w:val="es-MX"/>
-        </w:rPr>
-        <w:t xml:space="preserve">Johan </w:t>
-      </w:r>
-      <w:r>
-        <w:rPr>
-          <w:lang w:val="es-MX"/>
-        </w:rPr>
-        <w:t>Calderón</w:t>
-      </w:r>
-      <w:r>
-        <w:rPr>
-          <w:lang w:val="es-MX"/>
-        </w:rPr>
-        <w:t xml:space="preserve"> Perdomo</w:t>
-      </w:r>
-    </w:p>
-    <w:p>
-      <w:pPr>
-        <w:tabs>
-          <w:tab w:val="left" w:pos="2240"/>
-        </w:tabs>
-        <w:rPr>
-          <w:lang w:val="es-MX"/>
-        </w:rPr>
-      </w:pPr>
-      <w:r>
-        <w:rPr>
-          <w:highlight w:val="yellow"/>
-          <w:lang w:val="es-MX"/>
-        </w:rPr>
-        <w:t>Revisión</w:t>
-      </w:r>
-      <w:r>
-        <w:rPr>
-          <w:highlight w:val="yellow"/>
-          <w:lang w:val="es-MX"/>
-        </w:rPr>
-        <w:t xml:space="preserve"> de elementos conceptuales para la </w:t>
-      </w:r>
-      <w:proofErr w:type="spellStart"/>
-      <w:r>
-        <w:rPr>
-          <w:highlight w:val="yellow"/>
-          <w:lang w:val="es-MX"/>
-        </w:rPr>
-        <w:t>representacion</w:t>
-      </w:r>
-      <w:proofErr w:type="spellEnd"/>
-      <w:r>
-        <w:rPr>
-          <w:highlight w:val="yellow"/>
-          <w:lang w:val="es-MX"/>
-        </w:rPr>
-        <w:t xml:space="preserve"> de las arquitecturas de referencias de software</w:t>
-      </w:r>
-    </w:p>
-    <w:p>
-      <w:pPr>
-        <w:tabs>
-          <w:tab w:val="left" w:pos="2240"/>
-        </w:tabs>
-        <w:rPr>
-          <w:lang w:val="es-MX"/>
-        </w:rPr>
-      </w:pPr>
-      <w:r>
-        <w:rPr>
-          <w:lang w:val="es-MX"/>
-        </w:rPr>
-        <w:t xml:space="preserve">la arquitectura de software un sistema de alto nivel definiendo </w:t>
-      </w:r>
-      <w:r>
-        <w:rPr>
-          <w:lang w:val="es-MX"/>
-        </w:rPr>
-        <w:t>elementos,</w:t>
-      </w:r>
-      <w:r>
-        <w:rPr>
-          <w:lang w:val="es-MX"/>
-        </w:rPr>
-        <w:t xml:space="preserve"> componentes </w:t>
-      </w:r>
-      <w:r>
-        <w:rPr>
-          <w:lang w:val="es-MX"/>
-        </w:rPr>
-        <w:t>mediante</w:t>
-      </w:r>
-      <w:r>
-        <w:rPr>
-          <w:lang w:val="es-MX"/>
-        </w:rPr>
-        <w:t xml:space="preserve"> arquitecturas de referencia atreves de enfoques estructurales y </w:t>
-      </w:r>
-      <w:r>
-        <w:rPr>
-          <w:lang w:val="es-MX"/>
-        </w:rPr>
-        <w:t>diseños.</w:t>
-      </w:r>
-    </w:p>
-    <w:p>
-      <w:pPr>
-        <w:tabs>
-          <w:tab w:val="left" w:pos="2240"/>
-        </w:tabs>
-        <w:rPr>
-          <w:lang w:val="es-MX"/>
-        </w:rPr>
-      </w:pPr>
-    </w:p>
-    <w:p>
-      <w:pPr>
-        <w:tabs>
-          <w:tab w:val="left" w:pos="2240"/>
-        </w:tabs>
-        <w:rPr>
-          <w:lang w:val="es-MX"/>
-        </w:rPr>
-      </w:pPr>
-      <w:proofErr w:type="spellStart"/>
-      <w:r>
-        <w:rPr>
-          <w:lang w:val="es-MX"/>
-        </w:rPr>
-        <w:t>Maryury</w:t>
-      </w:r>
-      <w:proofErr w:type="spellEnd"/>
-      <w:r>
-        <w:rPr>
-          <w:lang w:val="es-MX"/>
-        </w:rPr>
-        <w:t xml:space="preserve"> Bonilla Gonzales</w:t>
-      </w:r>
-    </w:p>
-    <w:p>
-      <w:pPr>
-        <w:tabs>
-          <w:tab w:val="left" w:pos="2240"/>
-        </w:tabs>
-        <w:rPr>
-          <w:lang w:val="es-MX"/>
-        </w:rPr>
-      </w:pPr>
-      <w:r>
-        <w:rPr>
-          <w:highlight w:val="yellow"/>
-          <w:lang w:val="es-MX"/>
-        </w:rPr>
-        <w:t>Monolitos vs Microservicios en arquitectura de software</w:t>
-      </w:r>
-      <w:r>
-        <w:rPr>
-          <w:lang w:val="es-MX"/>
-        </w:rPr>
-        <w:t xml:space="preserve"> </w:t>
-      </w:r>
-    </w:p>
-    <w:p>
-      <w:pPr>
-        <w:tabs>
-          <w:tab w:val="left" w:pos="2240"/>
-        </w:tabs>
-        <w:rPr>
-          <w:lang w:val="es-MX"/>
-        </w:rPr>
-      </w:pPr>
-      <w:r>
-        <w:rPr>
-          <w:lang w:val="es-MX"/>
-        </w:rPr>
-        <w:t xml:space="preserve">"este compara las arquitecturas monolíticas y de </w:t>
-      </w:r>
-      <w:proofErr w:type="gramStart"/>
-      <w:r>
-        <w:rPr>
-          <w:lang w:val="es-MX"/>
-        </w:rPr>
-        <w:t>micro servicios</w:t>
-      </w:r>
-      <w:proofErr w:type="gramEnd"/>
-      <w:r>
-        <w:rPr>
-          <w:lang w:val="es-MX"/>
-        </w:rPr>
-        <w:t xml:space="preserve"> analizando sus ventajas y desventajas en diferentes escenarios para que pueda ser </w:t>
-      </w:r>
-      <w:r>
-        <w:rPr>
-          <w:lang w:val="es-MX"/>
-        </w:rPr>
-        <w:t>más</w:t>
-      </w:r>
-      <w:r>
-        <w:rPr>
-          <w:lang w:val="es-MX"/>
-        </w:rPr>
-        <w:t xml:space="preserve"> eficiente su rendimiento"</w:t>
-      </w:r>
-    </w:p>
-    <w:p>
-      <w:pPr>
-        <w:tabs>
-          <w:tab w:val="left" w:pos="2240"/>
-        </w:tabs>
-        <w:rPr>
-          <w:lang w:val="es-MX"/>
-        </w:rPr>
-      </w:pPr>
-    </w:p>
-    <w:p>
-      <w:pPr>
-        <w:tabs>
-          <w:tab w:val="left" w:pos="2240"/>
-        </w:tabs>
-        <w:rPr>
-          <w:lang w:val="es-MX"/>
-        </w:rPr>
-      </w:pPr>
-      <w:r>
-        <w:rPr>
-          <w:lang w:val="es-MX"/>
-        </w:rPr>
-        <w:t xml:space="preserve">Carlos </w:t>
-      </w:r>
-      <w:r>
-        <w:rPr>
-          <w:lang w:val="es-MX"/>
-        </w:rPr>
-        <w:t>Andrés</w:t>
-      </w:r>
-      <w:r>
-        <w:rPr>
-          <w:lang w:val="es-MX"/>
-        </w:rPr>
-        <w:t xml:space="preserve"> Pantoja Jaramillo</w:t>
-      </w:r>
-    </w:p>
-    <w:p>
-      <w:pPr>
-        <w:tabs>
-          <w:tab w:val="left" w:pos="2240"/>
-        </w:tabs>
-        <w:rPr>
-          <w:lang w:val="es-MX"/>
-        </w:rPr>
-      </w:pPr>
-      <w:r>
-        <w:rPr>
-          <w:highlight w:val="yellow"/>
-          <w:lang w:val="es-MX"/>
-        </w:rPr>
-        <w:t>Artículo</w:t>
-      </w:r>
-      <w:r>
-        <w:rPr>
-          <w:highlight w:val="yellow"/>
-          <w:lang w:val="es-MX"/>
-        </w:rPr>
-        <w:t xml:space="preserve"> 8: Impacto de implementaciones web del </w:t>
-      </w:r>
-      <w:r>
-        <w:rPr>
-          <w:highlight w:val="yellow"/>
-          <w:lang w:val="es-MX"/>
-        </w:rPr>
-        <w:t>patrón</w:t>
-      </w:r>
-      <w:r>
-        <w:rPr>
-          <w:highlight w:val="yellow"/>
-          <w:lang w:val="es-MX"/>
-        </w:rPr>
-        <w:t xml:space="preserve"> MVC en los requisitos de calidad percibidos</w:t>
-      </w:r>
-    </w:p>
-    <w:p>
-      <w:pPr>
-        <w:tabs>
-          <w:tab w:val="left" w:pos="2240"/>
-        </w:tabs>
-        <w:rPr>
-          <w:lang w:val="es-MX"/>
-        </w:rPr>
-      </w:pPr>
-      <w:r>
-        <w:rPr>
-          <w:lang w:val="es-MX"/>
-        </w:rPr>
-        <w:t xml:space="preserve">"el articulo evalúa el modelo </w:t>
-      </w:r>
-      <w:r>
-        <w:rPr>
-          <w:lang w:val="es-MX"/>
-        </w:rPr>
-        <w:t>MVC</w:t>
-      </w:r>
-      <w:r>
-        <w:rPr>
-          <w:lang w:val="es-MX"/>
-        </w:rPr>
-        <w:t xml:space="preserve"> en las aplicaciones </w:t>
-      </w:r>
-      <w:r>
-        <w:rPr>
-          <w:lang w:val="es-MX"/>
-        </w:rPr>
-        <w:t>web y</w:t>
-      </w:r>
-      <w:r>
-        <w:rPr>
-          <w:lang w:val="es-MX"/>
-        </w:rPr>
-        <w:t xml:space="preserve"> su impacto de en los </w:t>
-      </w:r>
-      <w:proofErr w:type="gramStart"/>
-      <w:r>
-        <w:rPr>
-          <w:lang w:val="es-MX"/>
-        </w:rPr>
-        <w:t>atributos  de</w:t>
-      </w:r>
-      <w:proofErr w:type="gramEnd"/>
-      <w:r>
-        <w:rPr>
-          <w:lang w:val="es-MX"/>
-        </w:rPr>
-        <w:t xml:space="preserve"> calidad y también utiliza unos filtros y tuberías para atreves de cortinas en Python que concluye una investigación ."</w:t>
-      </w:r>
-    </w:p>
-    <w:p>
-      <w:pPr>
-        <w:tabs>
-          <w:tab w:val="left" w:pos="2240"/>
-        </w:tabs>
-        <w:rPr>
-          <w:lang w:val="es-MX"/>
-        </w:rPr>
-      </w:pPr>
-    </w:p>
-    <w:p>
-      <w:pPr>
-        <w:tabs>
-          <w:tab w:val="left" w:pos="2240"/>
-        </w:tabs>
-        <w:rPr>
-          <w:lang w:val="es-MX"/>
-        </w:rPr>
-      </w:pPr>
-      <w:r>
-        <w:rPr>
-          <w:lang w:val="es-MX"/>
-        </w:rPr>
-        <w:t>Stefanny Nikoll Hidalgo Urrea</w:t>
-      </w:r>
-    </w:p>
-    <w:p>
-      <w:pPr>
-        <w:tabs>
-          <w:tab w:val="left" w:pos="2240"/>
-        </w:tabs>
-        <w:rPr>
-          <w:lang w:val="es-MX"/>
-        </w:rPr>
-      </w:pPr>
-      <w:proofErr w:type="spellStart"/>
-      <w:r>
-        <w:rPr>
-          <w:highlight w:val="yellow"/>
-          <w:lang w:val="es-MX"/>
-        </w:rPr>
-        <w:t>Articulo</w:t>
-      </w:r>
-      <w:proofErr w:type="spellEnd"/>
-      <w:r>
-        <w:rPr>
-          <w:highlight w:val="yellow"/>
-          <w:lang w:val="es-MX"/>
-        </w:rPr>
-        <w:t xml:space="preserve"> </w:t>
-      </w:r>
-      <w:proofErr w:type="gramStart"/>
-      <w:r>
-        <w:rPr>
-          <w:highlight w:val="yellow"/>
-          <w:lang w:val="es-MX"/>
-        </w:rPr>
-        <w:t>16:Desarrollo</w:t>
-      </w:r>
-      <w:proofErr w:type="gramEnd"/>
-      <w:r>
-        <w:rPr>
-          <w:highlight w:val="yellow"/>
-          <w:lang w:val="es-MX"/>
-        </w:rPr>
-        <w:t xml:space="preserve"> de una arquitectura de software para el robot </w:t>
-      </w:r>
-      <w:r>
-        <w:rPr>
-          <w:highlight w:val="yellow"/>
-          <w:lang w:val="es-MX"/>
-        </w:rPr>
-        <w:t>móvil</w:t>
-      </w:r>
-      <w:r>
-        <w:rPr>
-          <w:highlight w:val="yellow"/>
-          <w:lang w:val="es-MX"/>
-        </w:rPr>
-        <w:t xml:space="preserve"> </w:t>
-      </w:r>
-      <w:r>
-        <w:rPr>
-          <w:highlight w:val="yellow"/>
-          <w:lang w:val="es-MX"/>
-        </w:rPr>
-        <w:t>Lázaro</w:t>
-      </w:r>
-    </w:p>
-    <w:p>
-      <w:pPr>
-        <w:tabs>
-          <w:tab w:val="left" w:pos="2240"/>
-        </w:tabs>
-        <w:rPr>
-          <w:lang w:val="es-MX"/>
-        </w:rPr>
-      </w:pPr>
-      <w:r>
-        <w:rPr>
-          <w:lang w:val="es-MX"/>
-        </w:rPr>
-        <w:t xml:space="preserve">La arquitectura de software tiene 3 niveles el primero gestiona los componentes básicos el segundo proporciona librería para crear aplicaciones de control y el </w:t>
-      </w:r>
-      <w:r>
-        <w:rPr>
-          <w:lang w:val="es-MX"/>
-        </w:rPr>
-        <w:t>ten</w:t>
-      </w:r>
-      <w:r>
-        <w:rPr>
-          <w:lang w:val="es-MX"/>
-        </w:rPr>
-        <w:t>e</w:t>
-      </w:r>
-      <w:r>
-        <w:rPr>
-          <w:lang w:val="es-MX"/>
-        </w:rPr>
-        <w:t>r</w:t>
-      </w:r>
-      <w:r>
-        <w:rPr>
-          <w:lang w:val="es-MX"/>
-        </w:rPr>
-        <w:t xml:space="preserve"> interfaces para </w:t>
-      </w:r>
-      <w:r>
-        <w:rPr>
-          <w:lang w:val="es-MX"/>
-        </w:rPr>
-        <w:t>los usuarios</w:t>
-      </w:r>
-      <w:r>
-        <w:rPr>
-          <w:lang w:val="es-MX"/>
-        </w:rPr>
-        <w:t>.</w:t>
-      </w:r>
-    </w:p>
-    <w:p>
-      <w:pPr>
-        <w:tabs>
-          <w:tab w:val="left" w:pos="2240"/>
-        </w:tabs>
-        <w:rPr>
-          <w:lang w:val="es-MX"/>
-        </w:rPr>
-      </w:pPr>
-    </w:p>
-    <w:p>
-      <w:pPr>
-        <w:tabs>
-          <w:tab w:val="left" w:pos="2240"/>
-        </w:tabs>
-        <w:rPr>
-          <w:lang w:val="es-MX"/>
-        </w:rPr>
-      </w:pPr>
-      <w:r>
-        <w:rPr>
-          <w:lang w:val="es-MX"/>
-        </w:rPr>
-        <w:t>Juan David Cerquera Salazar</w:t>
-      </w:r>
-    </w:p>
-    <w:p>
-      <w:pPr>
-        <w:tabs>
-          <w:tab w:val="left" w:pos="2240"/>
-        </w:tabs>
-        <w:rPr>
-          <w:lang w:val="es-MX"/>
-        </w:rPr>
-      </w:pPr>
-      <w:r>
-        <w:rPr>
-          <w:highlight w:val="yellow"/>
-          <w:lang w:val="es-MX"/>
-        </w:rPr>
-        <w:t>Artículo</w:t>
-      </w:r>
-      <w:r>
-        <w:rPr>
-          <w:highlight w:val="yellow"/>
-          <w:lang w:val="es-MX"/>
-        </w:rPr>
-        <w:t xml:space="preserve"> 7: Marco de trabajo para seleccionar un </w:t>
-      </w:r>
-      <w:r>
-        <w:rPr>
-          <w:highlight w:val="yellow"/>
-          <w:lang w:val="es-MX"/>
-        </w:rPr>
-        <w:t>Patrón</w:t>
-      </w:r>
-      <w:r>
-        <w:rPr>
-          <w:highlight w:val="yellow"/>
-          <w:lang w:val="es-MX"/>
-        </w:rPr>
-        <w:t xml:space="preserve"> </w:t>
-      </w:r>
-      <w:r>
-        <w:rPr>
-          <w:highlight w:val="yellow"/>
-          <w:lang w:val="es-MX"/>
-        </w:rPr>
-        <w:t>Arquitectónico</w:t>
-      </w:r>
-      <w:r>
-        <w:rPr>
-          <w:highlight w:val="yellow"/>
-          <w:lang w:val="es-MX"/>
-        </w:rPr>
-        <w:t xml:space="preserve"> en el </w:t>
-      </w:r>
-      <w:r>
-        <w:rPr>
-          <w:highlight w:val="yellow"/>
-          <w:lang w:val="es-MX"/>
-        </w:rPr>
-        <w:t>desarrollo</w:t>
-      </w:r>
-      <w:r>
-        <w:rPr>
-          <w:highlight w:val="yellow"/>
-          <w:lang w:val="es-MX"/>
-        </w:rPr>
-        <w:t xml:space="preserve"> de software</w:t>
-      </w:r>
-    </w:p>
-    <w:p>
-      <w:pPr>
-        <w:tabs>
-          <w:tab w:val="left" w:pos="2240"/>
-        </w:tabs>
-        <w:rPr>
-          <w:lang w:val="es-MX"/>
-        </w:rPr>
-      </w:pPr>
-      <w:r>
-        <w:rPr>
-          <w:lang w:val="es-MX"/>
-        </w:rPr>
-        <w:lastRenderedPageBreak/>
-        <w:t xml:space="preserve">Se realizo una investigación sobre las arquitecturas más utilizadas que son </w:t>
-      </w:r>
-      <w:proofErr w:type="gramStart"/>
-      <w:r>
-        <w:rPr>
-          <w:lang w:val="es-MX"/>
-        </w:rPr>
-        <w:t>MVC ,</w:t>
-      </w:r>
-      <w:proofErr w:type="gramEnd"/>
-      <w:r>
-        <w:rPr>
-          <w:lang w:val="es-MX"/>
-        </w:rPr>
-        <w:t xml:space="preserve"> MVP, Micro servicios y que cada uno desarrolla su función dependiendo de lo que quiere el Usuario y el desarrollador.</w:t>
+        <w:t>Se realizo una investigación sobre las arquitecturas más utilizadas que son MVC , MVP, Micro servicios y que cada uno desarrolla su función dependiendo de lo que quiere el Usuario y el desarrollador.</w:t>
       </w:r>
     </w:p>
     <w:p>

</xml_diff>